<commit_message>
added Rechercheanfaenge fuer Konzepte by CS
</commit_message>
<xml_diff>
--- a/Recherche/Gamification_Recherche_MF.docx
+++ b/Recherche/Gamification_Recherche_MF.docx
@@ -1,6 +1,6 @@
 
 <file path=word/document.xml><?xml version="1.0" encoding="utf-8"?>
-<w:document xmlns:wpc="http://schemas.microsoft.com/office/word/2010/wordprocessingCanvas" xmlns:cx="http://schemas.microsoft.com/office/drawing/2014/chartex" xmlns:cx1="http://schemas.microsoft.com/office/drawing/2015/9/8/chartex" xmlns:cx2="http://schemas.microsoft.com/office/drawing/2015/10/21/chartex" xmlns:cx3="http://schemas.microsoft.com/office/drawing/2016/5/9/chartex" xmlns:cx4="http://schemas.microsoft.com/office/drawing/2016/5/10/chartex" xmlns:cx5="http://schemas.microsoft.com/office/drawing/2016/5/11/chartex" xmlns:cx6="http://schemas.microsoft.com/office/drawing/2016/5/12/chartex" xmlns:cx7="http://schemas.microsoft.com/office/drawing/2016/5/13/chartex" xmlns:cx8="http://schemas.microsoft.com/office/drawing/2016/5/14/chartex" xmlns:mc="http://schemas.openxmlformats.org/markup-compatibility/2006" xmlns:aink="http://schemas.microsoft.com/office/drawing/2016/ink" xmlns:am3d="http://schemas.microsoft.com/office/drawing/2017/model3d" xmlns:o="urn:schemas-microsoft-com:office:office" xmlns:r="http://schemas.openxmlformats.org/officeDocument/2006/relationships" xmlns:m="http://schemas.openxmlformats.org/officeDocument/2006/math" xmlns:v="urn:schemas-microsoft-com:vml" xmlns:wp14="http://schemas.microsoft.com/office/word/2010/wordprocessingDrawing" xmlns:wp="http://schemas.openxmlformats.org/drawingml/2006/wordprocessingDrawing" xmlns:w10="urn:schemas-microsoft-com:office:word" xmlns:w="http://schemas.openxmlformats.org/wordprocessingml/2006/main" xmlns:w14="http://schemas.microsoft.com/office/word/2010/wordml" xmlns:w15="http://schemas.microsoft.com/office/word/2012/wordml" xmlns:w16cid="http://schemas.microsoft.com/office/word/2016/wordml/cid" xmlns:w16se="http://schemas.microsoft.com/office/word/2015/wordml/symex" xmlns:wpg="http://schemas.microsoft.com/office/word/2010/wordprocessingGroup" xmlns:wpi="http://schemas.microsoft.com/office/word/2010/wordprocessingInk" xmlns:wne="http://schemas.microsoft.com/office/word/2006/wordml" xmlns:wps="http://schemas.microsoft.com/office/word/2010/wordprocessingShape" mc:Ignorable="w14 w15 w16se w16cid wp14">
+<w:document xmlns:wpc="http://schemas.microsoft.com/office/word/2010/wordprocessingCanvas" xmlns:mc="http://schemas.openxmlformats.org/markup-compatibility/2006" xmlns:o="urn:schemas-microsoft-com:office:office" xmlns:r="http://schemas.openxmlformats.org/officeDocument/2006/relationships" xmlns:m="http://schemas.openxmlformats.org/officeDocument/2006/math" xmlns:v="urn:schemas-microsoft-com:vml" xmlns:wp14="http://schemas.microsoft.com/office/word/2010/wordprocessingDrawing" xmlns:wp="http://schemas.openxmlformats.org/drawingml/2006/wordprocessingDrawing" xmlns:w10="urn:schemas-microsoft-com:office:word" xmlns:w="http://schemas.openxmlformats.org/wordprocessingml/2006/main" xmlns:w14="http://schemas.microsoft.com/office/word/2010/wordml" xmlns:wpg="http://schemas.microsoft.com/office/word/2010/wordprocessingGroup" xmlns:wpi="http://schemas.microsoft.com/office/word/2010/wordprocessingInk" xmlns:wne="http://schemas.microsoft.com/office/word/2006/wordml" xmlns:wps="http://schemas.microsoft.com/office/word/2010/wordprocessingShape" mc:Ignorable="w14 wp14">
   <w:body>
     <w:p>
       <w:pPr>
@@ -539,275 +539,400 @@
       <w:r>
         <w:t>Warum war das Falsch?</w:t>
       </w:r>
+    </w:p>
+    <w:p>
+      <w:r>
+        <w:t xml:space="preserve">Durch ein Dashboard würde ein persönliches Werkzeug für direktes </w:t>
+      </w:r>
+      <w:proofErr w:type="spellStart"/>
+      <w:r>
+        <w:t>Feedbackl</w:t>
+      </w:r>
+      <w:proofErr w:type="spellEnd"/>
+      <w:r>
+        <w:t xml:space="preserve"> geschaffen werden. Dadurch </w:t>
+      </w:r>
+      <w:proofErr w:type="spellStart"/>
+      <w:r>
+        <w:t>weiss</w:t>
+      </w:r>
+      <w:proofErr w:type="spellEnd"/>
+      <w:r>
+        <w:t xml:space="preserve"> der „Spieler“ welche Bereiche er gut kann, in welchen er sich noch verbessern muss.</w:t>
+      </w:r>
+    </w:p>
+    <w:p>
+      <w:r>
+        <w:t xml:space="preserve">Durch </w:t>
+      </w:r>
+      <w:proofErr w:type="gramStart"/>
+      <w:r>
+        <w:t>eine</w:t>
+      </w:r>
+      <w:proofErr w:type="gramEnd"/>
+      <w:r>
+        <w:t xml:space="preserve"> Verlauf könnte er seinen Fortschritt bestätigt bekommen, um so motiviert zu sein, noch weiter „aufzusteigen“.</w:t>
+      </w:r>
+    </w:p>
+    <w:p>
+      <w:pPr>
+        <w:rPr>
+          <w:b/>
+        </w:rPr>
+      </w:pPr>
+      <w:r>
+        <w:rPr>
+          <w:b/>
+        </w:rPr>
+        <w:t>Bindung:</w:t>
+      </w:r>
+    </w:p>
+    <w:p>
+      <w:pPr>
+        <w:pStyle w:val="Listenabsatz"/>
+        <w:numPr>
+          <w:ilvl w:val="0"/>
+          <w:numId w:val="5"/>
+        </w:numPr>
+      </w:pPr>
+      <w:r>
+        <w:t>Login-Boni (Täglich, als auch Strikes)</w:t>
+      </w:r>
+    </w:p>
+    <w:p>
+      <w:pPr>
+        <w:pStyle w:val="Listenabsatz"/>
+        <w:numPr>
+          <w:ilvl w:val="0"/>
+          <w:numId w:val="5"/>
+        </w:numPr>
+      </w:pPr>
+      <w:r>
+        <w:t>Daily-Quests</w:t>
+      </w:r>
+    </w:p>
+    <w:p>
+      <w:r>
+        <w:t>Durch eine Gewisse Bindung zum Spiel wird sichergestellt, dass der Spieler regelmäßig zurückkehrt, Aufgaben erledigt und so immer im Lernprozess bleibt.</w:t>
+      </w:r>
+    </w:p>
+    <w:p>
+      <w:r>
+        <w:t>Trotzdem sollte hier darauf geachtet werden, dass spiel noch möglichst Spontan zu halten, um so eventuellen Motivations-Ausbrüchen nicht im Wege zu stehen oder auch durch eine zu strakte Bindung ein bewusstes Abhängigkeitsgefühl zu schaffen, welches von dem Spiel an sich abschreckt.</w:t>
+      </w:r>
+    </w:p>
+    <w:p>
+      <w:pPr>
+        <w:rPr>
+          <w:sz w:val="24"/>
+        </w:rPr>
+      </w:pPr>
+    </w:p>
+    <w:p>
+      <w:pPr>
+        <w:rPr>
+          <w:sz w:val="24"/>
+        </w:rPr>
+      </w:pPr>
+    </w:p>
+    <w:p>
+      <w:pPr>
+        <w:rPr>
+          <w:sz w:val="24"/>
+        </w:rPr>
+      </w:pPr>
+      <w:r>
+        <w:rPr>
+          <w:sz w:val="24"/>
+        </w:rPr>
+        <w:lastRenderedPageBreak/>
+        <w:t>Weiteres:</w:t>
+      </w:r>
+    </w:p>
+    <w:p>
+      <w:pPr>
+        <w:pStyle w:val="Listenabsatz"/>
+        <w:numPr>
+          <w:ilvl w:val="0"/>
+          <w:numId w:val="9"/>
+        </w:numPr>
+        <w:rPr>
+          <w:sz w:val="24"/>
+        </w:rPr>
+      </w:pPr>
+      <w:r>
+        <w:rPr>
+          <w:sz w:val="24"/>
+        </w:rPr>
+        <w:t>Rollenspiel-Elemente</w:t>
+      </w:r>
+    </w:p>
+    <w:p>
+      <w:pPr>
+        <w:pStyle w:val="Listenabsatz"/>
+        <w:numPr>
+          <w:ilvl w:val="0"/>
+          <w:numId w:val="9"/>
+        </w:numPr>
+        <w:rPr>
+          <w:sz w:val="24"/>
+        </w:rPr>
+      </w:pPr>
+      <w:r>
+        <w:rPr>
+          <w:sz w:val="24"/>
+        </w:rPr>
+        <w:t>Strategie</w:t>
+      </w:r>
+    </w:p>
+    <w:p>
+      <w:pPr>
+        <w:pStyle w:val="Listenabsatz"/>
+        <w:numPr>
+          <w:ilvl w:val="0"/>
+          <w:numId w:val="9"/>
+        </w:numPr>
+        <w:rPr>
+          <w:sz w:val="24"/>
+        </w:rPr>
+      </w:pPr>
+      <w:proofErr w:type="spellStart"/>
+      <w:r>
+        <w:rPr>
+          <w:sz w:val="24"/>
+        </w:rPr>
+        <w:t>Resourcen</w:t>
+      </w:r>
+      <w:proofErr w:type="spellEnd"/>
+      <w:r>
+        <w:rPr>
+          <w:sz w:val="24"/>
+        </w:rPr>
+        <w:t>-Verwaltung</w:t>
+      </w:r>
+    </w:p>
+    <w:p>
+      <w:pPr>
+        <w:pStyle w:val="Listenabsatz"/>
+        <w:numPr>
+          <w:ilvl w:val="0"/>
+          <w:numId w:val="9"/>
+        </w:numPr>
+        <w:rPr>
+          <w:sz w:val="24"/>
+        </w:rPr>
+      </w:pPr>
+      <w:proofErr w:type="spellStart"/>
+      <w:r>
+        <w:rPr>
+          <w:sz w:val="24"/>
+        </w:rPr>
+        <w:t>Easter</w:t>
+      </w:r>
+      <w:proofErr w:type="spellEnd"/>
+      <w:r>
+        <w:rPr>
+          <w:sz w:val="24"/>
+        </w:rPr>
+        <w:t>-Eggs</w:t>
+      </w:r>
+    </w:p>
+    <w:p>
+      <w:pPr>
+        <w:pStyle w:val="Listenabsatz"/>
+        <w:numPr>
+          <w:ilvl w:val="0"/>
+          <w:numId w:val="9"/>
+        </w:numPr>
+        <w:rPr>
+          <w:sz w:val="24"/>
+        </w:rPr>
+      </w:pPr>
+      <w:r>
+        <w:rPr>
+          <w:sz w:val="24"/>
+        </w:rPr>
+        <w:t>Zufalls-Events (Raids, etc.)</w:t>
+      </w:r>
+    </w:p>
+    <w:p>
+      <w:pPr>
+        <w:pStyle w:val="Listenabsatz"/>
+        <w:numPr>
+          <w:ilvl w:val="0"/>
+          <w:numId w:val="9"/>
+        </w:numPr>
+        <w:rPr>
+          <w:sz w:val="24"/>
+        </w:rPr>
+      </w:pPr>
+      <w:r>
+        <w:rPr>
+          <w:sz w:val="24"/>
+        </w:rPr>
+        <w:t>Tieferer Sinn</w:t>
+      </w:r>
+    </w:p>
+    <w:p>
+      <w:pPr>
+        <w:pStyle w:val="Listenabsatz"/>
+        <w:numPr>
+          <w:ilvl w:val="0"/>
+          <w:numId w:val="9"/>
+        </w:numPr>
+        <w:rPr>
+          <w:sz w:val="24"/>
+        </w:rPr>
+      </w:pPr>
+      <w:proofErr w:type="spellStart"/>
+      <w:r>
+        <w:rPr>
+          <w:sz w:val="24"/>
+        </w:rPr>
+        <w:t>Entscheidungmöglichkeiten</w:t>
+      </w:r>
+      <w:proofErr w:type="spellEnd"/>
+      <w:r>
+        <w:rPr>
+          <w:sz w:val="24"/>
+        </w:rPr>
+        <w:t xml:space="preserve"> für längere Verläufe</w:t>
+      </w:r>
+    </w:p>
+    <w:p>
+      <w:pPr>
+        <w:pStyle w:val="Listenabsatz"/>
+        <w:rPr>
+          <w:sz w:val="24"/>
+        </w:rPr>
+      </w:pPr>
+    </w:p>
+    <w:p>
+      <w:pPr>
+        <w:pStyle w:val="Listenabsatz"/>
+        <w:rPr>
+          <w:sz w:val="24"/>
+        </w:rPr>
+      </w:pPr>
+    </w:p>
+    <w:p>
+      <w:pPr>
+        <w:pStyle w:val="Listenabsatz"/>
+        <w:rPr>
+          <w:sz w:val="24"/>
+        </w:rPr>
+      </w:pPr>
+    </w:p>
+    <w:p>
+      <w:pPr>
+        <w:pStyle w:val="Listenabsatz"/>
+        <w:rPr>
+          <w:sz w:val="24"/>
+        </w:rPr>
+      </w:pPr>
+    </w:p>
+    <w:p>
+      <w:pPr>
+        <w:rPr>
+          <w:sz w:val="24"/>
+        </w:rPr>
+      </w:pPr>
+    </w:p>
+    <w:p>
+      <w:pPr>
+        <w:rPr>
+          <w:rFonts w:asciiTheme="majorHAnsi" w:hAnsiTheme="majorHAnsi" w:cstheme="majorHAnsi"/>
+          <w:sz w:val="44"/>
+          <w:szCs w:val="44"/>
+        </w:rPr>
+      </w:pPr>
+      <w:r>
+        <w:rPr>
+          <w:rFonts w:asciiTheme="majorHAnsi" w:hAnsiTheme="majorHAnsi" w:cstheme="majorHAnsi"/>
+          <w:sz w:val="44"/>
+          <w:szCs w:val="44"/>
+        </w:rPr>
+        <w:t xml:space="preserve">Recherche </w:t>
+      </w:r>
+      <w:r>
+        <w:rPr>
+          <w:rFonts w:asciiTheme="majorHAnsi" w:hAnsiTheme="majorHAnsi" w:cstheme="majorHAnsi"/>
+          <w:sz w:val="44"/>
+          <w:szCs w:val="44"/>
+        </w:rPr>
+        <w:t xml:space="preserve"> - </w:t>
+      </w:r>
+      <w:r>
+        <w:rPr>
+          <w:rFonts w:asciiTheme="majorHAnsi" w:hAnsiTheme="majorHAnsi" w:cstheme="majorHAnsi"/>
+          <w:sz w:val="44"/>
+          <w:szCs w:val="44"/>
+        </w:rPr>
+        <w:t>Konzepte</w:t>
+      </w:r>
+    </w:p>
+    <w:p>
+      <w:pPr>
+        <w:rPr>
+          <w:rFonts w:asciiTheme="majorHAnsi" w:hAnsiTheme="majorHAnsi" w:cstheme="majorHAnsi"/>
+          <w:sz w:val="44"/>
+          <w:szCs w:val="44"/>
+        </w:rPr>
+      </w:pPr>
+    </w:p>
+    <w:p>
+      <w:pPr>
+        <w:pStyle w:val="berschrift1"/>
+      </w:pPr>
+      <w:r>
+        <w:t>Java:</w:t>
+      </w:r>
+    </w:p>
+    <w:p>
+      <w:r>
+        <w:t xml:space="preserve">Als Programmiersprache bietet sich Java an, da durch eine Vielzahl von Funktionalitäten, welche bereits standardmäßig implementiert sind, die Arbeit effektiv umgesetzt werden kann (z.B. GUI, Server-Anbindungen, etc.). Weiterhin bietet Java </w:t>
+      </w:r>
+      <w:r>
+        <w:t>sowohl</w:t>
+      </w:r>
+      <w:r>
+        <w:t xml:space="preserve"> direkt die Möglichkeit, das Qu</w:t>
+      </w:r>
+      <w:r>
+        <w:t>iz als Android-App zu gestalten, als auch über ein Applet im Webbrowser dargestellt zu werden (benötigt JRE).</w:t>
+      </w:r>
       <w:bookmarkStart w:id="0" w:name="_GoBack"/>
       <w:bookmarkEnd w:id="0"/>
     </w:p>
-    <w:p>
-      <w:r>
-        <w:t xml:space="preserve">Durch ein Dashboard würde ein persönliches Werkzeug für direktes </w:t>
-      </w:r>
-      <w:proofErr w:type="spellStart"/>
-      <w:r>
-        <w:t>Feedbackl</w:t>
-      </w:r>
-      <w:proofErr w:type="spellEnd"/>
-      <w:r>
-        <w:t xml:space="preserve"> geschaffen werden. Dadurch </w:t>
-      </w:r>
-      <w:proofErr w:type="spellStart"/>
-      <w:r>
-        <w:t>weiss</w:t>
-      </w:r>
-      <w:proofErr w:type="spellEnd"/>
-      <w:r>
-        <w:t xml:space="preserve"> der „Spieler“ welche Bereiche er gut kann, in welchen er sich noch verbessern muss.</w:t>
-      </w:r>
-    </w:p>
-    <w:p>
-      <w:r>
-        <w:t xml:space="preserve">Durch </w:t>
+    <w:p/>
+    <w:p>
+      <w:pPr>
+        <w:pStyle w:val="berschrift1"/>
+      </w:pPr>
+      <w:r>
+        <w:t>Woher kommen die Fragen</w:t>
       </w:r>
       <w:proofErr w:type="gramStart"/>
       <w:r>
-        <w:t>eine Verlauf</w:t>
+        <w:t>?:</w:t>
       </w:r>
       <w:proofErr w:type="gramEnd"/>
-      <w:r>
-        <w:t xml:space="preserve"> könnte er seinen Fortschritt bestätigt bekommen, um so motiviert zu sein, noch weiter „aufzusteigen“.</w:t>
-      </w:r>
-    </w:p>
-    <w:p>
-      <w:pPr>
-        <w:rPr>
-          <w:b/>
-        </w:rPr>
-      </w:pPr>
-      <w:r>
-        <w:rPr>
-          <w:b/>
-        </w:rPr>
-        <w:t>Bindung:</w:t>
-      </w:r>
-    </w:p>
-    <w:p>
-      <w:pPr>
-        <w:pStyle w:val="Listenabsatz"/>
-        <w:numPr>
-          <w:ilvl w:val="0"/>
-          <w:numId w:val="5"/>
-        </w:numPr>
-      </w:pPr>
-      <w:r>
-        <w:t>Login-Boni (Täglich, als auch Strikes)</w:t>
-      </w:r>
-    </w:p>
-    <w:p>
-      <w:pPr>
-        <w:pStyle w:val="Listenabsatz"/>
-        <w:numPr>
-          <w:ilvl w:val="0"/>
-          <w:numId w:val="5"/>
-        </w:numPr>
-      </w:pPr>
-      <w:r>
-        <w:t>Daily-Quests</w:t>
-      </w:r>
-    </w:p>
-    <w:p>
-      <w:r>
-        <w:t>Durch eine Gewisse Bindung zum Spiel wird sichergestellt, dass der Spieler regelmäßig zurückkehrt, Aufgaben erledigt und so immer im Lernprozess bleibt.</w:t>
-      </w:r>
-    </w:p>
-    <w:p>
-      <w:r>
-        <w:t>Trotzdem sollte hier darauf geachtet werden, dass spiel noch möglichst Spontan zu halten, um so eventuellen Motivations-Ausbrüchen nicht im Wege zu stehen oder auch durch eine zu strakte Bindung ein bewusstes Abhängigkeitsgefühl zu schaffen, welches von dem Spiel an sich abschreckt.</w:t>
-      </w:r>
-    </w:p>
-    <w:p>
-      <w:pPr>
-        <w:rPr>
-          <w:sz w:val="24"/>
-        </w:rPr>
-      </w:pPr>
-    </w:p>
-    <w:p>
-      <w:pPr>
-        <w:rPr>
-          <w:sz w:val="24"/>
-        </w:rPr>
-      </w:pPr>
-    </w:p>
-    <w:p>
-      <w:pPr>
-        <w:rPr>
-          <w:sz w:val="24"/>
-        </w:rPr>
-      </w:pPr>
-      <w:r>
-        <w:rPr>
-          <w:sz w:val="24"/>
-        </w:rPr>
-        <w:lastRenderedPageBreak/>
-        <w:t>Weiteres:</w:t>
-      </w:r>
-    </w:p>
-    <w:p>
-      <w:pPr>
-        <w:pStyle w:val="Listenabsatz"/>
-        <w:numPr>
-          <w:ilvl w:val="0"/>
-          <w:numId w:val="9"/>
-        </w:numPr>
-        <w:rPr>
-          <w:sz w:val="24"/>
-        </w:rPr>
-      </w:pPr>
-      <w:r>
-        <w:rPr>
-          <w:sz w:val="24"/>
-        </w:rPr>
-        <w:t>Rollenspiel-Elemente</w:t>
-      </w:r>
-    </w:p>
-    <w:p>
-      <w:pPr>
-        <w:pStyle w:val="Listenabsatz"/>
-        <w:numPr>
-          <w:ilvl w:val="0"/>
-          <w:numId w:val="9"/>
-        </w:numPr>
-        <w:rPr>
-          <w:sz w:val="24"/>
-        </w:rPr>
-      </w:pPr>
-      <w:r>
-        <w:rPr>
-          <w:sz w:val="24"/>
-        </w:rPr>
-        <w:t>Strategie</w:t>
-      </w:r>
-    </w:p>
-    <w:p>
-      <w:pPr>
-        <w:pStyle w:val="Listenabsatz"/>
-        <w:numPr>
-          <w:ilvl w:val="0"/>
-          <w:numId w:val="9"/>
-        </w:numPr>
-        <w:rPr>
-          <w:sz w:val="24"/>
-        </w:rPr>
-      </w:pPr>
-      <w:proofErr w:type="spellStart"/>
-      <w:r>
-        <w:rPr>
-          <w:sz w:val="24"/>
-        </w:rPr>
-        <w:t>Resourcen</w:t>
-      </w:r>
-      <w:proofErr w:type="spellEnd"/>
-      <w:r>
-        <w:rPr>
-          <w:sz w:val="24"/>
-        </w:rPr>
-        <w:t>-Verwaltung</w:t>
-      </w:r>
-    </w:p>
-    <w:p>
-      <w:pPr>
-        <w:pStyle w:val="Listenabsatz"/>
-        <w:numPr>
-          <w:ilvl w:val="0"/>
-          <w:numId w:val="9"/>
-        </w:numPr>
-        <w:rPr>
-          <w:sz w:val="24"/>
-        </w:rPr>
-      </w:pPr>
-      <w:proofErr w:type="spellStart"/>
-      <w:r>
-        <w:rPr>
-          <w:sz w:val="24"/>
-        </w:rPr>
-        <w:t>Easter</w:t>
-      </w:r>
-      <w:proofErr w:type="spellEnd"/>
-      <w:r>
-        <w:rPr>
-          <w:sz w:val="24"/>
-        </w:rPr>
-        <w:t>-Eggs</w:t>
-      </w:r>
-    </w:p>
-    <w:p>
-      <w:pPr>
-        <w:pStyle w:val="Listenabsatz"/>
-        <w:numPr>
-          <w:ilvl w:val="0"/>
-          <w:numId w:val="9"/>
-        </w:numPr>
-        <w:rPr>
-          <w:sz w:val="24"/>
-        </w:rPr>
-      </w:pPr>
-      <w:r>
-        <w:rPr>
-          <w:sz w:val="24"/>
-        </w:rPr>
-        <w:t>Zufalls-Events (Raids, etc.)</w:t>
-      </w:r>
-    </w:p>
-    <w:p>
-      <w:pPr>
-        <w:pStyle w:val="Listenabsatz"/>
-        <w:numPr>
-          <w:ilvl w:val="0"/>
-          <w:numId w:val="9"/>
-        </w:numPr>
-        <w:rPr>
-          <w:sz w:val="24"/>
-        </w:rPr>
-      </w:pPr>
-      <w:r>
-        <w:rPr>
-          <w:sz w:val="24"/>
-        </w:rPr>
-        <w:t>Tieferer Sinn</w:t>
-      </w:r>
-    </w:p>
-    <w:p>
-      <w:pPr>
-        <w:pStyle w:val="Listenabsatz"/>
-        <w:numPr>
-          <w:ilvl w:val="0"/>
-          <w:numId w:val="9"/>
-        </w:numPr>
-        <w:rPr>
-          <w:sz w:val="24"/>
-        </w:rPr>
-      </w:pPr>
-      <w:proofErr w:type="spellStart"/>
-      <w:r>
-        <w:rPr>
-          <w:sz w:val="24"/>
-        </w:rPr>
-        <w:t>Entscheidungmöglichkeiten</w:t>
-      </w:r>
-      <w:proofErr w:type="spellEnd"/>
-      <w:r>
-        <w:rPr>
-          <w:sz w:val="24"/>
-        </w:rPr>
-        <w:t xml:space="preserve"> für längere Verläufe</w:t>
-      </w:r>
-    </w:p>
-    <w:p>
-      <w:pPr>
-        <w:pStyle w:val="Listenabsatz"/>
-        <w:rPr>
-          <w:sz w:val="24"/>
-        </w:rPr>
-      </w:pPr>
+    </w:p>
+    <w:p>
+      <w:r>
+        <w:t xml:space="preserve">Für eine große </w:t>
+      </w:r>
+      <w:proofErr w:type="gramStart"/>
+      <w:r>
+        <w:t>Mengen</w:t>
+      </w:r>
+      <w:proofErr w:type="gramEnd"/>
+      <w:r>
+        <w:t xml:space="preserve"> von Fragen, wie sie üblicherweise in einem Quiz existiert, bietet es sich an, diese in einer Datenbank festzuhalten und individuell abzufragen. Das Java-Paket JDBC (Java Database Connectivity), welches seit JDK 1.1 standardmäßig enthalten ist, biete</w:t>
+      </w:r>
+      <w:r>
+        <w:t>t hierbei die Möglichkeit, direkt aus einer Java-Anwendung auf eine Datenbank verschiedenster Hersteller zuzugreifen und diese sowohl zu verändern und auch Daten abzufragen. Dies würde sich sehr gut eignen, um effektiv die Fragen verwalten zu können. Außerdem kann so dem Nutzer relativ unkompliziert die Möglichkeit eingerichtet werden, neue Fragen hinzuzufügen (falls dies gewünscht ist)</w:t>
+      </w:r>
     </w:p>
     <w:sectPr>
       <w:pgSz w:w="11906" w:h="16838"/>
@@ -820,8 +945,8 @@
 </file>
 
 <file path=word/numbering.xml><?xml version="1.0" encoding="utf-8"?>
-<w:numbering xmlns:wpc="http://schemas.microsoft.com/office/word/2010/wordprocessingCanvas" xmlns:cx="http://schemas.microsoft.com/office/drawing/2014/chartex" xmlns:cx1="http://schemas.microsoft.com/office/drawing/2015/9/8/chartex" xmlns:cx2="http://schemas.microsoft.com/office/drawing/2015/10/21/chartex" xmlns:cx3="http://schemas.microsoft.com/office/drawing/2016/5/9/chartex" xmlns:cx4="http://schemas.microsoft.com/office/drawing/2016/5/10/chartex" xmlns:cx5="http://schemas.microsoft.com/office/drawing/2016/5/11/chartex" xmlns:cx6="http://schemas.microsoft.com/office/drawing/2016/5/12/chartex" xmlns:cx7="http://schemas.microsoft.com/office/drawing/2016/5/13/chartex" xmlns:cx8="http://schemas.microsoft.com/office/drawing/2016/5/14/chartex" xmlns:mc="http://schemas.openxmlformats.org/markup-compatibility/2006" xmlns:aink="http://schemas.microsoft.com/office/drawing/2016/ink" xmlns:am3d="http://schemas.microsoft.com/office/drawing/2017/model3d" xmlns:o="urn:schemas-microsoft-com:office:office" xmlns:r="http://schemas.openxmlformats.org/officeDocument/2006/relationships" xmlns:m="http://schemas.openxmlformats.org/officeDocument/2006/math" xmlns:v="urn:schemas-microsoft-com:vml" xmlns:wp14="http://schemas.microsoft.com/office/word/2010/wordprocessingDrawing" xmlns:wp="http://schemas.openxmlformats.org/drawingml/2006/wordprocessingDrawing" xmlns:w10="urn:schemas-microsoft-com:office:word" xmlns:w="http://schemas.openxmlformats.org/wordprocessingml/2006/main" xmlns:w14="http://schemas.microsoft.com/office/word/2010/wordml" xmlns:w15="http://schemas.microsoft.com/office/word/2012/wordml" xmlns:w16cid="http://schemas.microsoft.com/office/word/2016/wordml/cid" xmlns:w16se="http://schemas.microsoft.com/office/word/2015/wordml/symex" xmlns:wpg="http://schemas.microsoft.com/office/word/2010/wordprocessingGroup" xmlns:wpi="http://schemas.microsoft.com/office/word/2010/wordprocessingInk" xmlns:wne="http://schemas.microsoft.com/office/word/2006/wordml" xmlns:wps="http://schemas.microsoft.com/office/word/2010/wordprocessingShape" mc:Ignorable="w14 w15 w16se w16cid wp14">
-  <w:abstractNum w:abstractNumId="0" w15:restartNumberingAfterBreak="0">
+<w:numbering xmlns:wpc="http://schemas.microsoft.com/office/word/2010/wordprocessingCanvas" xmlns:mc="http://schemas.openxmlformats.org/markup-compatibility/2006" xmlns:o="urn:schemas-microsoft-com:office:office" xmlns:r="http://schemas.openxmlformats.org/officeDocument/2006/relationships" xmlns:m="http://schemas.openxmlformats.org/officeDocument/2006/math" xmlns:v="urn:schemas-microsoft-com:vml" xmlns:wp14="http://schemas.microsoft.com/office/word/2010/wordprocessingDrawing" xmlns:wp="http://schemas.openxmlformats.org/drawingml/2006/wordprocessingDrawing" xmlns:w10="urn:schemas-microsoft-com:office:word" xmlns:w="http://schemas.openxmlformats.org/wordprocessingml/2006/main" xmlns:w14="http://schemas.microsoft.com/office/word/2010/wordml" xmlns:wpg="http://schemas.microsoft.com/office/word/2010/wordprocessingGroup" xmlns:wpi="http://schemas.microsoft.com/office/word/2010/wordprocessingInk" xmlns:wne="http://schemas.microsoft.com/office/word/2006/wordml" xmlns:wps="http://schemas.microsoft.com/office/word/2010/wordprocessingShape" mc:Ignorable="w14 wp14">
+  <w:abstractNum w:abstractNumId="0">
     <w:nsid w:val="01B11756"/>
     <w:multiLevelType w:val="hybridMultilevel"/>
     <w:tmpl w:val="EE6C2BF2"/>
@@ -934,7 +1059,7 @@
       </w:rPr>
     </w:lvl>
   </w:abstractNum>
-  <w:abstractNum w:abstractNumId="1" w15:restartNumberingAfterBreak="0">
+  <w:abstractNum w:abstractNumId="1">
     <w:nsid w:val="0D0827DA"/>
     <w:multiLevelType w:val="hybridMultilevel"/>
     <w:tmpl w:val="26167EF2"/>
@@ -1047,7 +1172,7 @@
       </w:rPr>
     </w:lvl>
   </w:abstractNum>
-  <w:abstractNum w:abstractNumId="2" w15:restartNumberingAfterBreak="0">
+  <w:abstractNum w:abstractNumId="2">
     <w:nsid w:val="1B302ADD"/>
     <w:multiLevelType w:val="hybridMultilevel"/>
     <w:tmpl w:val="43F472A6"/>
@@ -1160,7 +1285,7 @@
       </w:rPr>
     </w:lvl>
   </w:abstractNum>
-  <w:abstractNum w:abstractNumId="3" w15:restartNumberingAfterBreak="0">
+  <w:abstractNum w:abstractNumId="3">
     <w:nsid w:val="24A21238"/>
     <w:multiLevelType w:val="hybridMultilevel"/>
     <w:tmpl w:val="6A166698"/>
@@ -1273,7 +1398,7 @@
       </w:rPr>
     </w:lvl>
   </w:abstractNum>
-  <w:abstractNum w:abstractNumId="4" w15:restartNumberingAfterBreak="0">
+  <w:abstractNum w:abstractNumId="4">
     <w:nsid w:val="27911AA3"/>
     <w:multiLevelType w:val="hybridMultilevel"/>
     <w:tmpl w:val="10E2F366"/>
@@ -1386,7 +1511,7 @@
       </w:rPr>
     </w:lvl>
   </w:abstractNum>
-  <w:abstractNum w:abstractNumId="5" w15:restartNumberingAfterBreak="0">
+  <w:abstractNum w:abstractNumId="5">
     <w:nsid w:val="331C6505"/>
     <w:multiLevelType w:val="hybridMultilevel"/>
     <w:tmpl w:val="9BAA5468"/>
@@ -1499,7 +1624,7 @@
       </w:rPr>
     </w:lvl>
   </w:abstractNum>
-  <w:abstractNum w:abstractNumId="6" w15:restartNumberingAfterBreak="0">
+  <w:abstractNum w:abstractNumId="6">
     <w:nsid w:val="46C654D4"/>
     <w:multiLevelType w:val="hybridMultilevel"/>
     <w:tmpl w:val="1A188BF0"/>
@@ -1612,7 +1737,7 @@
       </w:rPr>
     </w:lvl>
   </w:abstractNum>
-  <w:abstractNum w:abstractNumId="7" w15:restartNumberingAfterBreak="0">
+  <w:abstractNum w:abstractNumId="7">
     <w:nsid w:val="63730337"/>
     <w:multiLevelType w:val="hybridMultilevel"/>
     <w:tmpl w:val="FFC612AE"/>
@@ -1725,7 +1850,7 @@
       </w:rPr>
     </w:lvl>
   </w:abstractNum>
-  <w:abstractNum w:abstractNumId="8" w15:restartNumberingAfterBreak="0">
+  <w:abstractNum w:abstractNumId="8">
     <w:nsid w:val="77D62504"/>
     <w:multiLevelType w:val="hybridMultilevel"/>
     <w:tmpl w:val="AD02CF9A"/>
@@ -1838,7 +1963,7 @@
       </w:rPr>
     </w:lvl>
   </w:abstractNum>
-  <w:abstractNum w:abstractNumId="9" w15:restartNumberingAfterBreak="0">
+  <w:abstractNum w:abstractNumId="9">
     <w:nsid w:val="795C2331"/>
     <w:multiLevelType w:val="hybridMultilevel"/>
     <w:tmpl w:val="ABE277EE"/>
@@ -1985,7 +2110,7 @@
 </file>
 
 <file path=word/styles.xml><?xml version="1.0" encoding="utf-8"?>
-<w:styles xmlns:mc="http://schemas.openxmlformats.org/markup-compatibility/2006" xmlns:r="http://schemas.openxmlformats.org/officeDocument/2006/relationships" xmlns:w="http://schemas.openxmlformats.org/wordprocessingml/2006/main" xmlns:w14="http://schemas.microsoft.com/office/word/2010/wordml" xmlns:w15="http://schemas.microsoft.com/office/word/2012/wordml" xmlns:w16cid="http://schemas.microsoft.com/office/word/2016/wordml/cid" xmlns:w16se="http://schemas.microsoft.com/office/word/2015/wordml/symex" mc:Ignorable="w14 w15 w16se w16cid">
+<w:styles xmlns:mc="http://schemas.openxmlformats.org/markup-compatibility/2006" xmlns:r="http://schemas.openxmlformats.org/officeDocument/2006/relationships" xmlns:w="http://schemas.openxmlformats.org/wordprocessingml/2006/main" xmlns:w14="http://schemas.microsoft.com/office/word/2010/wordml" mc:Ignorable="w14">
   <w:docDefaults>
     <w:rPrDefault>
       <w:rPr>
@@ -2001,382 +2126,448 @@
       </w:pPr>
     </w:pPrDefault>
   </w:docDefaults>
-  <w:latentStyles w:defLockedState="0" w:defUIPriority="99" w:defSemiHidden="0" w:defUnhideWhenUsed="0" w:defQFormat="0" w:count="375">
-    <w:lsdException w:name="Normal" w:uiPriority="0" w:qFormat="1"/>
-    <w:lsdException w:name="heading 1" w:uiPriority="9" w:qFormat="1"/>
-    <w:lsdException w:name="heading 2" w:semiHidden="1" w:uiPriority="9" w:unhideWhenUsed="1" w:qFormat="1"/>
-    <w:lsdException w:name="heading 3" w:semiHidden="1" w:uiPriority="9" w:unhideWhenUsed="1" w:qFormat="1"/>
-    <w:lsdException w:name="heading 4" w:semiHidden="1" w:uiPriority="9" w:unhideWhenUsed="1" w:qFormat="1"/>
-    <w:lsdException w:name="heading 5" w:semiHidden="1" w:uiPriority="9" w:unhideWhenUsed="1" w:qFormat="1"/>
-    <w:lsdException w:name="heading 6" w:semiHidden="1" w:uiPriority="9" w:unhideWhenUsed="1" w:qFormat="1"/>
-    <w:lsdException w:name="heading 7" w:semiHidden="1" w:uiPriority="9" w:unhideWhenUsed="1" w:qFormat="1"/>
-    <w:lsdException w:name="heading 8" w:semiHidden="1" w:uiPriority="9" w:unhideWhenUsed="1" w:qFormat="1"/>
-    <w:lsdException w:name="heading 9" w:semiHidden="1" w:uiPriority="9" w:unhideWhenUsed="1" w:qFormat="1"/>
-    <w:lsdException w:name="index 1" w:semiHidden="1" w:unhideWhenUsed="1"/>
-    <w:lsdException w:name="index 2" w:semiHidden="1" w:unhideWhenUsed="1"/>
-    <w:lsdException w:name="index 3" w:semiHidden="1" w:unhideWhenUsed="1"/>
-    <w:lsdException w:name="index 4" w:semiHidden="1" w:unhideWhenUsed="1"/>
-    <w:lsdException w:name="index 5" w:semiHidden="1" w:unhideWhenUsed="1"/>
-    <w:lsdException w:name="index 6" w:semiHidden="1" w:unhideWhenUsed="1"/>
-    <w:lsdException w:name="index 7" w:semiHidden="1" w:unhideWhenUsed="1"/>
-    <w:lsdException w:name="index 8" w:semiHidden="1" w:unhideWhenUsed="1"/>
-    <w:lsdException w:name="index 9" w:semiHidden="1" w:unhideWhenUsed="1"/>
-    <w:lsdException w:name="toc 1" w:semiHidden="1" w:uiPriority="39" w:unhideWhenUsed="1"/>
-    <w:lsdException w:name="toc 2" w:semiHidden="1" w:uiPriority="39" w:unhideWhenUsed="1"/>
-    <w:lsdException w:name="toc 3" w:semiHidden="1" w:uiPriority="39" w:unhideWhenUsed="1"/>
-    <w:lsdException w:name="toc 4" w:semiHidden="1" w:uiPriority="39" w:unhideWhenUsed="1"/>
-    <w:lsdException w:name="toc 5" w:semiHidden="1" w:uiPriority="39" w:unhideWhenUsed="1"/>
-    <w:lsdException w:name="toc 6" w:semiHidden="1" w:uiPriority="39" w:unhideWhenUsed="1"/>
-    <w:lsdException w:name="toc 7" w:semiHidden="1" w:uiPriority="39" w:unhideWhenUsed="1"/>
-    <w:lsdException w:name="toc 8" w:semiHidden="1" w:uiPriority="39" w:unhideWhenUsed="1"/>
-    <w:lsdException w:name="toc 9" w:semiHidden="1" w:uiPriority="39" w:unhideWhenUsed="1"/>
-    <w:lsdException w:name="Normal Indent" w:semiHidden="1" w:unhideWhenUsed="1"/>
-    <w:lsdException w:name="footnote text" w:semiHidden="1" w:unhideWhenUsed="1"/>
-    <w:lsdException w:name="annotation text" w:semiHidden="1" w:unhideWhenUsed="1"/>
-    <w:lsdException w:name="header" w:semiHidden="1" w:unhideWhenUsed="1"/>
-    <w:lsdException w:name="footer" w:semiHidden="1" w:unhideWhenUsed="1"/>
-    <w:lsdException w:name="index heading" w:semiHidden="1" w:unhideWhenUsed="1"/>
-    <w:lsdException w:name="caption" w:semiHidden="1" w:uiPriority="35" w:unhideWhenUsed="1" w:qFormat="1"/>
-    <w:lsdException w:name="table of figures" w:semiHidden="1" w:unhideWhenUsed="1"/>
-    <w:lsdException w:name="envelope address" w:semiHidden="1" w:unhideWhenUsed="1"/>
-    <w:lsdException w:name="envelope return" w:semiHidden="1" w:unhideWhenUsed="1"/>
-    <w:lsdException w:name="footnote reference" w:semiHidden="1" w:unhideWhenUsed="1"/>
-    <w:lsdException w:name="annotation reference" w:semiHidden="1" w:unhideWhenUsed="1"/>
-    <w:lsdException w:name="line number" w:semiHidden="1" w:unhideWhenUsed="1"/>
-    <w:lsdException w:name="page number" w:semiHidden="1" w:unhideWhenUsed="1"/>
-    <w:lsdException w:name="endnote reference" w:semiHidden="1" w:unhideWhenUsed="1"/>
-    <w:lsdException w:name="endnote text" w:semiHidden="1" w:unhideWhenUsed="1"/>
-    <w:lsdException w:name="table of authorities" w:semiHidden="1" w:unhideWhenUsed="1"/>
-    <w:lsdException w:name="macro" w:semiHidden="1" w:unhideWhenUsed="1"/>
-    <w:lsdException w:name="toa heading" w:semiHidden="1" w:unhideWhenUsed="1"/>
-    <w:lsdException w:name="List" w:semiHidden="1" w:unhideWhenUsed="1"/>
-    <w:lsdException w:name="List Bullet" w:semiHidden="1" w:unhideWhenUsed="1"/>
-    <w:lsdException w:name="List Number" w:semiHidden="1" w:unhideWhenUsed="1"/>
-    <w:lsdException w:name="List 2" w:semiHidden="1" w:unhideWhenUsed="1"/>
-    <w:lsdException w:name="List 3" w:semiHidden="1" w:unhideWhenUsed="1"/>
-    <w:lsdException w:name="List 4" w:semiHidden="1" w:unhideWhenUsed="1"/>
-    <w:lsdException w:name="List 5" w:semiHidden="1" w:unhideWhenUsed="1"/>
-    <w:lsdException w:name="List Bullet 2" w:semiHidden="1" w:unhideWhenUsed="1"/>
-    <w:lsdException w:name="List Bullet 3" w:semiHidden="1" w:unhideWhenUsed="1"/>
-    <w:lsdException w:name="List Bullet 4" w:semiHidden="1" w:unhideWhenUsed="1"/>
-    <w:lsdException w:name="List Bullet 5" w:semiHidden="1" w:unhideWhenUsed="1"/>
-    <w:lsdException w:name="List Number 2" w:semiHidden="1" w:unhideWhenUsed="1"/>
-    <w:lsdException w:name="List Number 3" w:semiHidden="1" w:unhideWhenUsed="1"/>
-    <w:lsdException w:name="List Number 4" w:semiHidden="1" w:unhideWhenUsed="1"/>
-    <w:lsdException w:name="List Number 5" w:semiHidden="1" w:unhideWhenUsed="1"/>
-    <w:lsdException w:name="Title" w:uiPriority="10" w:qFormat="1"/>
-    <w:lsdException w:name="Closing" w:semiHidden="1" w:unhideWhenUsed="1"/>
-    <w:lsdException w:name="Signature" w:semiHidden="1" w:unhideWhenUsed="1"/>
-    <w:lsdException w:name="Default Paragraph Font" w:semiHidden="1" w:uiPriority="1" w:unhideWhenUsed="1"/>
-    <w:lsdException w:name="Body Text" w:semiHidden="1" w:unhideWhenUsed="1"/>
-    <w:lsdException w:name="Body Text Indent" w:semiHidden="1" w:unhideWhenUsed="1"/>
-    <w:lsdException w:name="List Continue" w:semiHidden="1" w:unhideWhenUsed="1"/>
-    <w:lsdException w:name="List Continue 2" w:semiHidden="1" w:unhideWhenUsed="1"/>
-    <w:lsdException w:name="List Continue 3" w:semiHidden="1" w:unhideWhenUsed="1"/>
-    <w:lsdException w:name="List Continue 4" w:semiHidden="1" w:unhideWhenUsed="1"/>
-    <w:lsdException w:name="List Continue 5" w:semiHidden="1" w:unhideWhenUsed="1"/>
-    <w:lsdException w:name="Message Header" w:semiHidden="1" w:unhideWhenUsed="1"/>
-    <w:lsdException w:name="Subtitle" w:uiPriority="11" w:qFormat="1"/>
-    <w:lsdException w:name="Salutation" w:semiHidden="1" w:unhideWhenUsed="1"/>
-    <w:lsdException w:name="Date" w:semiHidden="1" w:unhideWhenUsed="1"/>
-    <w:lsdException w:name="Body Text First Indent" w:semiHidden="1" w:unhideWhenUsed="1"/>
-    <w:lsdException w:name="Body Text First Indent 2" w:semiHidden="1" w:unhideWhenUsed="1"/>
-    <w:lsdException w:name="Note Heading" w:semiHidden="1" w:unhideWhenUsed="1"/>
-    <w:lsdException w:name="Body Text 2" w:semiHidden="1" w:unhideWhenUsed="1"/>
-    <w:lsdException w:name="Body Text 3" w:semiHidden="1" w:unhideWhenUsed="1"/>
-    <w:lsdException w:name="Body Text Indent 2" w:semiHidden="1" w:unhideWhenUsed="1"/>
-    <w:lsdException w:name="Body Text Indent 3" w:semiHidden="1" w:unhideWhenUsed="1"/>
-    <w:lsdException w:name="Block Text" w:semiHidden="1" w:unhideWhenUsed="1"/>
-    <w:lsdException w:name="Hyperlink" w:semiHidden="1" w:unhideWhenUsed="1"/>
-    <w:lsdException w:name="FollowedHyperlink" w:semiHidden="1" w:unhideWhenUsed="1"/>
-    <w:lsdException w:name="Strong" w:uiPriority="22" w:qFormat="1"/>
-    <w:lsdException w:name="Emphasis" w:uiPriority="20" w:qFormat="1"/>
-    <w:lsdException w:name="Document Map" w:semiHidden="1" w:unhideWhenUsed="1"/>
-    <w:lsdException w:name="Plain Text" w:semiHidden="1" w:unhideWhenUsed="1"/>
-    <w:lsdException w:name="E-mail Signature" w:semiHidden="1" w:unhideWhenUsed="1"/>
-    <w:lsdException w:name="HTML Top of Form" w:semiHidden="1" w:unhideWhenUsed="1"/>
-    <w:lsdException w:name="HTML Bottom of Form" w:semiHidden="1" w:unhideWhenUsed="1"/>
-    <w:lsdException w:name="Normal (Web)" w:semiHidden="1" w:unhideWhenUsed="1"/>
-    <w:lsdException w:name="HTML Acronym" w:semiHidden="1" w:unhideWhenUsed="1"/>
-    <w:lsdException w:name="HTML Address" w:semiHidden="1" w:unhideWhenUsed="1"/>
-    <w:lsdException w:name="HTML Cite" w:semiHidden="1" w:unhideWhenUsed="1"/>
-    <w:lsdException w:name="HTML Code" w:semiHidden="1" w:unhideWhenUsed="1"/>
-    <w:lsdException w:name="HTML Definition" w:semiHidden="1" w:unhideWhenUsed="1"/>
-    <w:lsdException w:name="HTML Keyboard" w:semiHidden="1" w:unhideWhenUsed="1"/>
-    <w:lsdException w:name="HTML Preformatted" w:semiHidden="1" w:unhideWhenUsed="1"/>
-    <w:lsdException w:name="HTML Sample" w:semiHidden="1" w:unhideWhenUsed="1"/>
-    <w:lsdException w:name="HTML Typewriter" w:semiHidden="1" w:unhideWhenUsed="1"/>
-    <w:lsdException w:name="HTML Variable" w:semiHidden="1" w:unhideWhenUsed="1"/>
-    <w:lsdException w:name="Normal Table" w:semiHidden="1" w:unhideWhenUsed="1"/>
-    <w:lsdException w:name="annotation subject" w:semiHidden="1" w:unhideWhenUsed="1"/>
-    <w:lsdException w:name="No List" w:semiHidden="1" w:unhideWhenUsed="1"/>
-    <w:lsdException w:name="Outline List 1" w:semiHidden="1" w:unhideWhenUsed="1"/>
-    <w:lsdException w:name="Outline List 2" w:semiHidden="1" w:unhideWhenUsed="1"/>
-    <w:lsdException w:name="Outline List 3" w:semiHidden="1" w:unhideWhenUsed="1"/>
-    <w:lsdException w:name="Table Simple 1" w:semiHidden="1" w:unhideWhenUsed="1"/>
-    <w:lsdException w:name="Table Simple 2" w:semiHidden="1" w:unhideWhenUsed="1"/>
-    <w:lsdException w:name="Table Simple 3" w:semiHidden="1" w:unhideWhenUsed="1"/>
-    <w:lsdException w:name="Table Classic 1" w:semiHidden="1" w:unhideWhenUsed="1"/>
-    <w:lsdException w:name="Table Classic 2" w:semiHidden="1" w:unhideWhenUsed="1"/>
-    <w:lsdException w:name="Table Classic 3" w:semiHidden="1" w:unhideWhenUsed="1"/>
-    <w:lsdException w:name="Table Classic 4" w:semiHidden="1" w:unhideWhenUsed="1"/>
-    <w:lsdException w:name="Table Colorful 1" w:semiHidden="1" w:unhideWhenUsed="1"/>
-    <w:lsdException w:name="Table Colorful 2" w:semiHidden="1" w:unhideWhenUsed="1"/>
-    <w:lsdException w:name="Table Colorful 3" w:semiHidden="1" w:unhideWhenUsed="1"/>
-    <w:lsdException w:name="Table Columns 1" w:semiHidden="1" w:unhideWhenUsed="1"/>
-    <w:lsdException w:name="Table Columns 2" w:semiHidden="1" w:unhideWhenUsed="1"/>
-    <w:lsdException w:name="Table Columns 3" w:semiHidden="1" w:unhideWhenUsed="1"/>
-    <w:lsdException w:name="Table Columns 4" w:semiHidden="1" w:unhideWhenUsed="1"/>
-    <w:lsdException w:name="Table Columns 5" w:semiHidden="1" w:unhideWhenUsed="1"/>
-    <w:lsdException w:name="Table Grid 1" w:semiHidden="1" w:unhideWhenUsed="1"/>
-    <w:lsdException w:name="Table Grid 2" w:semiHidden="1" w:unhideWhenUsed="1"/>
-    <w:lsdException w:name="Table Grid 3" w:semiHidden="1" w:unhideWhenUsed="1"/>
-    <w:lsdException w:name="Table Grid 4" w:semiHidden="1" w:unhideWhenUsed="1"/>
-    <w:lsdException w:name="Table Grid 5" w:semiHidden="1" w:unhideWhenUsed="1"/>
-    <w:lsdException w:name="Table Grid 6" w:semiHidden="1" w:unhideWhenUsed="1"/>
-    <w:lsdException w:name="Table Grid 7" w:semiHidden="1" w:unhideWhenUsed="1"/>
-    <w:lsdException w:name="Table Grid 8" w:semiHidden="1" w:unhideWhenUsed="1"/>
-    <w:lsdException w:name="Table List 1" w:semiHidden="1" w:unhideWhenUsed="1"/>
-    <w:lsdException w:name="Table List 2" w:semiHidden="1" w:unhideWhenUsed="1"/>
-    <w:lsdException w:name="Table List 3" w:semiHidden="1" w:unhideWhenUsed="1"/>
-    <w:lsdException w:name="Table List 4" w:semiHidden="1" w:unhideWhenUsed="1"/>
-    <w:lsdException w:name="Table List 5" w:semiHidden="1" w:unhideWhenUsed="1"/>
-    <w:lsdException w:name="Table List 6" w:semiHidden="1" w:unhideWhenUsed="1"/>
-    <w:lsdException w:name="Table List 7" w:semiHidden="1" w:unhideWhenUsed="1"/>
-    <w:lsdException w:name="Table List 8" w:semiHidden="1" w:unhideWhenUsed="1"/>
-    <w:lsdException w:name="Table 3D effects 1" w:semiHidden="1" w:unhideWhenUsed="1"/>
-    <w:lsdException w:name="Table 3D effects 2" w:semiHidden="1" w:unhideWhenUsed="1"/>
-    <w:lsdException w:name="Table 3D effects 3" w:semiHidden="1" w:unhideWhenUsed="1"/>
-    <w:lsdException w:name="Table Contemporary" w:semiHidden="1" w:unhideWhenUsed="1"/>
-    <w:lsdException w:name="Table Elegant" w:semiHidden="1" w:unhideWhenUsed="1"/>
-    <w:lsdException w:name="Table Professional" w:semiHidden="1" w:unhideWhenUsed="1"/>
-    <w:lsdException w:name="Table Subtle 1" w:semiHidden="1" w:unhideWhenUsed="1"/>
-    <w:lsdException w:name="Table Subtle 2" w:semiHidden="1" w:unhideWhenUsed="1"/>
-    <w:lsdException w:name="Table Web 1" w:semiHidden="1" w:unhideWhenUsed="1"/>
-    <w:lsdException w:name="Table Web 2" w:semiHidden="1" w:unhideWhenUsed="1"/>
-    <w:lsdException w:name="Table Web 3" w:semiHidden="1" w:unhideWhenUsed="1"/>
-    <w:lsdException w:name="Balloon Text" w:semiHidden="1" w:unhideWhenUsed="1"/>
-    <w:lsdException w:name="Table Grid" w:uiPriority="39"/>
-    <w:lsdException w:name="Table Theme" w:semiHidden="1" w:unhideWhenUsed="1"/>
-    <w:lsdException w:name="Placeholder Text" w:semiHidden="1"/>
-    <w:lsdException w:name="No Spacing" w:uiPriority="1" w:qFormat="1"/>
-    <w:lsdException w:name="Light Shading" w:uiPriority="60"/>
-    <w:lsdException w:name="Light List" w:uiPriority="61"/>
-    <w:lsdException w:name="Light Grid" w:uiPriority="62"/>
-    <w:lsdException w:name="Medium Shading 1" w:uiPriority="63"/>
-    <w:lsdException w:name="Medium Shading 2" w:uiPriority="64"/>
-    <w:lsdException w:name="Medium List 1" w:uiPriority="65"/>
-    <w:lsdException w:name="Medium List 2" w:uiPriority="66"/>
-    <w:lsdException w:name="Medium Grid 1" w:uiPriority="67"/>
-    <w:lsdException w:name="Medium Grid 2" w:uiPriority="68"/>
-    <w:lsdException w:name="Medium Grid 3" w:uiPriority="69"/>
-    <w:lsdException w:name="Dark List" w:uiPriority="70"/>
-    <w:lsdException w:name="Colorful Shading" w:uiPriority="71"/>
-    <w:lsdException w:name="Colorful List" w:uiPriority="72"/>
-    <w:lsdException w:name="Colorful Grid" w:uiPriority="73"/>
-    <w:lsdException w:name="Light Shading Accent 1" w:uiPriority="60"/>
-    <w:lsdException w:name="Light List Accent 1" w:uiPriority="61"/>
-    <w:lsdException w:name="Light Grid Accent 1" w:uiPriority="62"/>
-    <w:lsdException w:name="Medium Shading 1 Accent 1" w:uiPriority="63"/>
-    <w:lsdException w:name="Medium Shading 2 Accent 1" w:uiPriority="64"/>
-    <w:lsdException w:name="Medium List 1 Accent 1" w:uiPriority="65"/>
-    <w:lsdException w:name="Revision" w:semiHidden="1"/>
-    <w:lsdException w:name="List Paragraph" w:uiPriority="34" w:qFormat="1"/>
-    <w:lsdException w:name="Quote" w:uiPriority="29" w:qFormat="1"/>
-    <w:lsdException w:name="Intense Quote" w:uiPriority="30" w:qFormat="1"/>
-    <w:lsdException w:name="Medium List 2 Accent 1" w:uiPriority="66"/>
-    <w:lsdException w:name="Medium Grid 1 Accent 1" w:uiPriority="67"/>
-    <w:lsdException w:name="Medium Grid 2 Accent 1" w:uiPriority="68"/>
-    <w:lsdException w:name="Medium Grid 3 Accent 1" w:uiPriority="69"/>
-    <w:lsdException w:name="Dark List Accent 1" w:uiPriority="70"/>
-    <w:lsdException w:name="Colorful Shading Accent 1" w:uiPriority="71"/>
-    <w:lsdException w:name="Colorful List Accent 1" w:uiPriority="72"/>
-    <w:lsdException w:name="Colorful Grid Accent 1" w:uiPriority="73"/>
-    <w:lsdException w:name="Light Shading Accent 2" w:uiPriority="60"/>
-    <w:lsdException w:name="Light List Accent 2" w:uiPriority="61"/>
-    <w:lsdException w:name="Light Grid Accent 2" w:uiPriority="62"/>
-    <w:lsdException w:name="Medium Shading 1 Accent 2" w:uiPriority="63"/>
-    <w:lsdException w:name="Medium Shading 2 Accent 2" w:uiPriority="64"/>
-    <w:lsdException w:name="Medium List 1 Accent 2" w:uiPriority="65"/>
-    <w:lsdException w:name="Medium List 2 Accent 2" w:uiPriority="66"/>
-    <w:lsdException w:name="Medium Grid 1 Accent 2" w:uiPriority="67"/>
-    <w:lsdException w:name="Medium Grid 2 Accent 2" w:uiPriority="68"/>
-    <w:lsdException w:name="Medium Grid 3 Accent 2" w:uiPriority="69"/>
-    <w:lsdException w:name="Dark List Accent 2" w:uiPriority="70"/>
-    <w:lsdException w:name="Colorful Shading Accent 2" w:uiPriority="71"/>
-    <w:lsdException w:name="Colorful List Accent 2" w:uiPriority="72"/>
-    <w:lsdException w:name="Colorful Grid Accent 2" w:uiPriority="73"/>
-    <w:lsdException w:name="Light Shading Accent 3" w:uiPriority="60"/>
-    <w:lsdException w:name="Light List Accent 3" w:uiPriority="61"/>
-    <w:lsdException w:name="Light Grid Accent 3" w:uiPriority="62"/>
-    <w:lsdException w:name="Medium Shading 1 Accent 3" w:uiPriority="63"/>
-    <w:lsdException w:name="Medium Shading 2 Accent 3" w:uiPriority="64"/>
-    <w:lsdException w:name="Medium List 1 Accent 3" w:uiPriority="65"/>
-    <w:lsdException w:name="Medium List 2 Accent 3" w:uiPriority="66"/>
-    <w:lsdException w:name="Medium Grid 1 Accent 3" w:uiPriority="67"/>
-    <w:lsdException w:name="Medium Grid 2 Accent 3" w:uiPriority="68"/>
-    <w:lsdException w:name="Medium Grid 3 Accent 3" w:uiPriority="69"/>
-    <w:lsdException w:name="Dark List Accent 3" w:uiPriority="70"/>
-    <w:lsdException w:name="Colorful Shading Accent 3" w:uiPriority="71"/>
-    <w:lsdException w:name="Colorful List Accent 3" w:uiPriority="72"/>
-    <w:lsdException w:name="Colorful Grid Accent 3" w:uiPriority="73"/>
-    <w:lsdException w:name="Light Shading Accent 4" w:uiPriority="60"/>
-    <w:lsdException w:name="Light List Accent 4" w:uiPriority="61"/>
-    <w:lsdException w:name="Light Grid Accent 4" w:uiPriority="62"/>
-    <w:lsdException w:name="Medium Shading 1 Accent 4" w:uiPriority="63"/>
-    <w:lsdException w:name="Medium Shading 2 Accent 4" w:uiPriority="64"/>
-    <w:lsdException w:name="Medium List 1 Accent 4" w:uiPriority="65"/>
-    <w:lsdException w:name="Medium List 2 Accent 4" w:uiPriority="66"/>
-    <w:lsdException w:name="Medium Grid 1 Accent 4" w:uiPriority="67"/>
-    <w:lsdException w:name="Medium Grid 2 Accent 4" w:uiPriority="68"/>
-    <w:lsdException w:name="Medium Grid 3 Accent 4" w:uiPriority="69"/>
-    <w:lsdException w:name="Dark List Accent 4" w:uiPriority="70"/>
-    <w:lsdException w:name="Colorful Shading Accent 4" w:uiPriority="71"/>
-    <w:lsdException w:name="Colorful List Accent 4" w:uiPriority="72"/>
-    <w:lsdException w:name="Colorful Grid Accent 4" w:uiPriority="73"/>
-    <w:lsdException w:name="Light Shading Accent 5" w:uiPriority="60"/>
-    <w:lsdException w:name="Light List Accent 5" w:uiPriority="61"/>
-    <w:lsdException w:name="Light Grid Accent 5" w:uiPriority="62"/>
-    <w:lsdException w:name="Medium Shading 1 Accent 5" w:uiPriority="63"/>
-    <w:lsdException w:name="Medium Shading 2 Accent 5" w:uiPriority="64"/>
-    <w:lsdException w:name="Medium List 1 Accent 5" w:uiPriority="65"/>
-    <w:lsdException w:name="Medium List 2 Accent 5" w:uiPriority="66"/>
-    <w:lsdException w:name="Medium Grid 1 Accent 5" w:uiPriority="67"/>
-    <w:lsdException w:name="Medium Grid 2 Accent 5" w:uiPriority="68"/>
-    <w:lsdException w:name="Medium Grid 3 Accent 5" w:uiPriority="69"/>
-    <w:lsdException w:name="Dark List Accent 5" w:uiPriority="70"/>
-    <w:lsdException w:name="Colorful Shading Accent 5" w:uiPriority="71"/>
-    <w:lsdException w:name="Colorful List Accent 5" w:uiPriority="72"/>
-    <w:lsdException w:name="Colorful Grid Accent 5" w:uiPriority="73"/>
-    <w:lsdException w:name="Light Shading Accent 6" w:uiPriority="60"/>
-    <w:lsdException w:name="Light List Accent 6" w:uiPriority="61"/>
-    <w:lsdException w:name="Light Grid Accent 6" w:uiPriority="62"/>
-    <w:lsdException w:name="Medium Shading 1 Accent 6" w:uiPriority="63"/>
-    <w:lsdException w:name="Medium Shading 2 Accent 6" w:uiPriority="64"/>
-    <w:lsdException w:name="Medium List 1 Accent 6" w:uiPriority="65"/>
-    <w:lsdException w:name="Medium List 2 Accent 6" w:uiPriority="66"/>
-    <w:lsdException w:name="Medium Grid 1 Accent 6" w:uiPriority="67"/>
-    <w:lsdException w:name="Medium Grid 2 Accent 6" w:uiPriority="68"/>
-    <w:lsdException w:name="Medium Grid 3 Accent 6" w:uiPriority="69"/>
-    <w:lsdException w:name="Dark List Accent 6" w:uiPriority="70"/>
-    <w:lsdException w:name="Colorful Shading Accent 6" w:uiPriority="71"/>
-    <w:lsdException w:name="Colorful List Accent 6" w:uiPriority="72"/>
-    <w:lsdException w:name="Colorful Grid Accent 6" w:uiPriority="73"/>
-    <w:lsdException w:name="Subtle Emphasis" w:uiPriority="19" w:qFormat="1"/>
-    <w:lsdException w:name="Intense Emphasis" w:uiPriority="21" w:qFormat="1"/>
-    <w:lsdException w:name="Subtle Reference" w:uiPriority="31" w:qFormat="1"/>
-    <w:lsdException w:name="Intense Reference" w:uiPriority="32" w:qFormat="1"/>
-    <w:lsdException w:name="Book Title" w:uiPriority="33" w:qFormat="1"/>
-    <w:lsdException w:name="Bibliography" w:semiHidden="1" w:uiPriority="37" w:unhideWhenUsed="1"/>
-    <w:lsdException w:name="TOC Heading" w:semiHidden="1" w:uiPriority="39" w:unhideWhenUsed="1" w:qFormat="1"/>
-    <w:lsdException w:name="Plain Table 1" w:uiPriority="41"/>
-    <w:lsdException w:name="Plain Table 2" w:uiPriority="42"/>
-    <w:lsdException w:name="Plain Table 3" w:uiPriority="43"/>
-    <w:lsdException w:name="Plain Table 4" w:uiPriority="44"/>
-    <w:lsdException w:name="Plain Table 5" w:uiPriority="45"/>
-    <w:lsdException w:name="Grid Table Light" w:uiPriority="40"/>
-    <w:lsdException w:name="Grid Table 1 Light" w:uiPriority="46"/>
-    <w:lsdException w:name="Grid Table 2" w:uiPriority="47"/>
-    <w:lsdException w:name="Grid Table 3" w:uiPriority="48"/>
-    <w:lsdException w:name="Grid Table 4" w:uiPriority="49"/>
-    <w:lsdException w:name="Grid Table 5 Dark" w:uiPriority="50"/>
-    <w:lsdException w:name="Grid Table 6 Colorful" w:uiPriority="51"/>
-    <w:lsdException w:name="Grid Table 7 Colorful" w:uiPriority="52"/>
-    <w:lsdException w:name="Grid Table 1 Light Accent 1" w:uiPriority="46"/>
-    <w:lsdException w:name="Grid Table 2 Accent 1" w:uiPriority="47"/>
-    <w:lsdException w:name="Grid Table 3 Accent 1" w:uiPriority="48"/>
-    <w:lsdException w:name="Grid Table 4 Accent 1" w:uiPriority="49"/>
-    <w:lsdException w:name="Grid Table 5 Dark Accent 1" w:uiPriority="50"/>
-    <w:lsdException w:name="Grid Table 6 Colorful Accent 1" w:uiPriority="51"/>
-    <w:lsdException w:name="Grid Table 7 Colorful Accent 1" w:uiPriority="52"/>
-    <w:lsdException w:name="Grid Table 1 Light Accent 2" w:uiPriority="46"/>
-    <w:lsdException w:name="Grid Table 2 Accent 2" w:uiPriority="47"/>
-    <w:lsdException w:name="Grid Table 3 Accent 2" w:uiPriority="48"/>
-    <w:lsdException w:name="Grid Table 4 Accent 2" w:uiPriority="49"/>
-    <w:lsdException w:name="Grid Table 5 Dark Accent 2" w:uiPriority="50"/>
-    <w:lsdException w:name="Grid Table 6 Colorful Accent 2" w:uiPriority="51"/>
-    <w:lsdException w:name="Grid Table 7 Colorful Accent 2" w:uiPriority="52"/>
-    <w:lsdException w:name="Grid Table 1 Light Accent 3" w:uiPriority="46"/>
-    <w:lsdException w:name="Grid Table 2 Accent 3" w:uiPriority="47"/>
-    <w:lsdException w:name="Grid Table 3 Accent 3" w:uiPriority="48"/>
-    <w:lsdException w:name="Grid Table 4 Accent 3" w:uiPriority="49"/>
-    <w:lsdException w:name="Grid Table 5 Dark Accent 3" w:uiPriority="50"/>
-    <w:lsdException w:name="Grid Table 6 Colorful Accent 3" w:uiPriority="51"/>
-    <w:lsdException w:name="Grid Table 7 Colorful Accent 3" w:uiPriority="52"/>
-    <w:lsdException w:name="Grid Table 1 Light Accent 4" w:uiPriority="46"/>
-    <w:lsdException w:name="Grid Table 2 Accent 4" w:uiPriority="47"/>
-    <w:lsdException w:name="Grid Table 3 Accent 4" w:uiPriority="48"/>
-    <w:lsdException w:name="Grid Table 4 Accent 4" w:uiPriority="49"/>
-    <w:lsdException w:name="Grid Table 5 Dark Accent 4" w:uiPriority="50"/>
-    <w:lsdException w:name="Grid Table 6 Colorful Accent 4" w:uiPriority="51"/>
-    <w:lsdException w:name="Grid Table 7 Colorful Accent 4" w:uiPriority="52"/>
-    <w:lsdException w:name="Grid Table 1 Light Accent 5" w:uiPriority="46"/>
-    <w:lsdException w:name="Grid Table 2 Accent 5" w:uiPriority="47"/>
-    <w:lsdException w:name="Grid Table 3 Accent 5" w:uiPriority="48"/>
-    <w:lsdException w:name="Grid Table 4 Accent 5" w:uiPriority="49"/>
-    <w:lsdException w:name="Grid Table 5 Dark Accent 5" w:uiPriority="50"/>
-    <w:lsdException w:name="Grid Table 6 Colorful Accent 5" w:uiPriority="51"/>
-    <w:lsdException w:name="Grid Table 7 Colorful Accent 5" w:uiPriority="52"/>
-    <w:lsdException w:name="Grid Table 1 Light Accent 6" w:uiPriority="46"/>
-    <w:lsdException w:name="Grid Table 2 Accent 6" w:uiPriority="47"/>
-    <w:lsdException w:name="Grid Table 3 Accent 6" w:uiPriority="48"/>
-    <w:lsdException w:name="Grid Table 4 Accent 6" w:uiPriority="49"/>
-    <w:lsdException w:name="Grid Table 5 Dark Accent 6" w:uiPriority="50"/>
-    <w:lsdException w:name="Grid Table 6 Colorful Accent 6" w:uiPriority="51"/>
-    <w:lsdException w:name="Grid Table 7 Colorful Accent 6" w:uiPriority="52"/>
-    <w:lsdException w:name="List Table 1 Light" w:uiPriority="46"/>
-    <w:lsdException w:name="List Table 2" w:uiPriority="47"/>
-    <w:lsdException w:name="List Table 3" w:uiPriority="48"/>
-    <w:lsdException w:name="List Table 4" w:uiPriority="49"/>
-    <w:lsdException w:name="List Table 5 Dark" w:uiPriority="50"/>
-    <w:lsdException w:name="List Table 6 Colorful" w:uiPriority="51"/>
-    <w:lsdException w:name="List Table 7 Colorful" w:uiPriority="52"/>
-    <w:lsdException w:name="List Table 1 Light Accent 1" w:uiPriority="46"/>
-    <w:lsdException w:name="List Table 2 Accent 1" w:uiPriority="47"/>
-    <w:lsdException w:name="List Table 3 Accent 1" w:uiPriority="48"/>
-    <w:lsdException w:name="List Table 4 Accent 1" w:uiPriority="49"/>
-    <w:lsdException w:name="List Table 5 Dark Accent 1" w:uiPriority="50"/>
-    <w:lsdException w:name="List Table 6 Colorful Accent 1" w:uiPriority="51"/>
-    <w:lsdException w:name="List Table 7 Colorful Accent 1" w:uiPriority="52"/>
-    <w:lsdException w:name="List Table 1 Light Accent 2" w:uiPriority="46"/>
-    <w:lsdException w:name="List Table 2 Accent 2" w:uiPriority="47"/>
-    <w:lsdException w:name="List Table 3 Accent 2" w:uiPriority="48"/>
-    <w:lsdException w:name="List Table 4 Accent 2" w:uiPriority="49"/>
-    <w:lsdException w:name="List Table 5 Dark Accent 2" w:uiPriority="50"/>
-    <w:lsdException w:name="List Table 6 Colorful Accent 2" w:uiPriority="51"/>
-    <w:lsdException w:name="List Table 7 Colorful Accent 2" w:uiPriority="52"/>
-    <w:lsdException w:name="List Table 1 Light Accent 3" w:uiPriority="46"/>
-    <w:lsdException w:name="List Table 2 Accent 3" w:uiPriority="47"/>
-    <w:lsdException w:name="List Table 3 Accent 3" w:uiPriority="48"/>
-    <w:lsdException w:name="List Table 4 Accent 3" w:uiPriority="49"/>
-    <w:lsdException w:name="List Table 5 Dark Accent 3" w:uiPriority="50"/>
-    <w:lsdException w:name="List Table 6 Colorful Accent 3" w:uiPriority="51"/>
-    <w:lsdException w:name="List Table 7 Colorful Accent 3" w:uiPriority="52"/>
-    <w:lsdException w:name="List Table 1 Light Accent 4" w:uiPriority="46"/>
-    <w:lsdException w:name="List Table 2 Accent 4" w:uiPriority="47"/>
-    <w:lsdException w:name="List Table 3 Accent 4" w:uiPriority="48"/>
-    <w:lsdException w:name="List Table 4 Accent 4" w:uiPriority="49"/>
-    <w:lsdException w:name="List Table 5 Dark Accent 4" w:uiPriority="50"/>
-    <w:lsdException w:name="List Table 6 Colorful Accent 4" w:uiPriority="51"/>
-    <w:lsdException w:name="List Table 7 Colorful Accent 4" w:uiPriority="52"/>
-    <w:lsdException w:name="List Table 1 Light Accent 5" w:uiPriority="46"/>
-    <w:lsdException w:name="List Table 2 Accent 5" w:uiPriority="47"/>
-    <w:lsdException w:name="List Table 3 Accent 5" w:uiPriority="48"/>
-    <w:lsdException w:name="List Table 4 Accent 5" w:uiPriority="49"/>
-    <w:lsdException w:name="List Table 5 Dark Accent 5" w:uiPriority="50"/>
-    <w:lsdException w:name="List Table 6 Colorful Accent 5" w:uiPriority="51"/>
-    <w:lsdException w:name="List Table 7 Colorful Accent 5" w:uiPriority="52"/>
-    <w:lsdException w:name="List Table 1 Light Accent 6" w:uiPriority="46"/>
-    <w:lsdException w:name="List Table 2 Accent 6" w:uiPriority="47"/>
-    <w:lsdException w:name="List Table 3 Accent 6" w:uiPriority="48"/>
-    <w:lsdException w:name="List Table 4 Accent 6" w:uiPriority="49"/>
-    <w:lsdException w:name="List Table 5 Dark Accent 6" w:uiPriority="50"/>
-    <w:lsdException w:name="List Table 6 Colorful Accent 6" w:uiPriority="51"/>
-    <w:lsdException w:name="List Table 7 Colorful Accent 6" w:uiPriority="52"/>
-    <w:lsdException w:name="Mention" w:semiHidden="1" w:unhideWhenUsed="1"/>
-    <w:lsdException w:name="Smart Hyperlink" w:semiHidden="1" w:unhideWhenUsed="1"/>
-    <w:lsdException w:name="Hashtag" w:semiHidden="1" w:unhideWhenUsed="1"/>
-    <w:lsdException w:name="Unresolved Mention" w:semiHidden="1" w:unhideWhenUsed="1"/>
+  <w:latentStyles w:defLockedState="0" w:defUIPriority="99" w:defSemiHidden="1" w:defUnhideWhenUsed="1" w:defQFormat="0" w:count="267">
+    <w:lsdException w:name="Normal" w:semiHidden="0" w:uiPriority="0" w:unhideWhenUsed="0" w:qFormat="1"/>
+    <w:lsdException w:name="heading 1" w:semiHidden="0" w:uiPriority="9" w:unhideWhenUsed="0" w:qFormat="1"/>
+    <w:lsdException w:name="heading 2" w:uiPriority="9" w:qFormat="1"/>
+    <w:lsdException w:name="heading 3" w:uiPriority="9" w:qFormat="1"/>
+    <w:lsdException w:name="heading 4" w:uiPriority="9" w:qFormat="1"/>
+    <w:lsdException w:name="heading 5" w:uiPriority="9" w:qFormat="1"/>
+    <w:lsdException w:name="heading 6" w:uiPriority="9" w:qFormat="1"/>
+    <w:lsdException w:name="heading 7" w:uiPriority="9" w:qFormat="1"/>
+    <w:lsdException w:name="heading 8" w:uiPriority="9" w:qFormat="1"/>
+    <w:lsdException w:name="heading 9" w:uiPriority="9" w:qFormat="1"/>
+    <w:lsdException w:name="toc 1" w:uiPriority="39"/>
+    <w:lsdException w:name="toc 2" w:uiPriority="39"/>
+    <w:lsdException w:name="toc 3" w:uiPriority="39"/>
+    <w:lsdException w:name="toc 4" w:uiPriority="39"/>
+    <w:lsdException w:name="toc 5" w:uiPriority="39"/>
+    <w:lsdException w:name="toc 6" w:uiPriority="39"/>
+    <w:lsdException w:name="toc 7" w:uiPriority="39"/>
+    <w:lsdException w:name="toc 8" w:uiPriority="39"/>
+    <w:lsdException w:name="toc 9" w:uiPriority="39"/>
+    <w:lsdException w:name="caption" w:uiPriority="35" w:qFormat="1"/>
+    <w:lsdException w:name="Title" w:semiHidden="0" w:uiPriority="10" w:unhideWhenUsed="0" w:qFormat="1"/>
+    <w:lsdException w:name="Default Paragraph Font" w:uiPriority="1"/>
+    <w:lsdException w:name="Subtitle" w:semiHidden="0" w:uiPriority="11" w:unhideWhenUsed="0" w:qFormat="1"/>
+    <w:lsdException w:name="Strong" w:semiHidden="0" w:uiPriority="22" w:unhideWhenUsed="0" w:qFormat="1"/>
+    <w:lsdException w:name="Emphasis" w:semiHidden="0" w:uiPriority="20" w:unhideWhenUsed="0" w:qFormat="1"/>
+    <w:lsdException w:name="Table Grid" w:semiHidden="0" w:uiPriority="39" w:unhideWhenUsed="0"/>
+    <w:lsdException w:name="Placeholder Text" w:unhideWhenUsed="0"/>
+    <w:lsdException w:name="No Spacing" w:semiHidden="0" w:uiPriority="1" w:unhideWhenUsed="0" w:qFormat="1"/>
+    <w:lsdException w:name="Light Shading" w:semiHidden="0" w:uiPriority="60" w:unhideWhenUsed="0"/>
+    <w:lsdException w:name="Light List" w:semiHidden="0" w:uiPriority="61" w:unhideWhenUsed="0"/>
+    <w:lsdException w:name="Light Grid" w:semiHidden="0" w:uiPriority="62" w:unhideWhenUsed="0"/>
+    <w:lsdException w:name="Medium Shading 1" w:semiHidden="0" w:uiPriority="63" w:unhideWhenUsed="0"/>
+    <w:lsdException w:name="Medium Shading 2" w:semiHidden="0" w:uiPriority="64" w:unhideWhenUsed="0"/>
+    <w:lsdException w:name="Medium List 1" w:semiHidden="0" w:uiPriority="65" w:unhideWhenUsed="0"/>
+    <w:lsdException w:name="Medium List 2" w:semiHidden="0" w:uiPriority="66" w:unhideWhenUsed="0"/>
+    <w:lsdException w:name="Medium Grid 1" w:semiHidden="0" w:uiPriority="67" w:unhideWhenUsed="0"/>
+    <w:lsdException w:name="Medium Grid 2" w:semiHidden="0" w:uiPriority="68" w:unhideWhenUsed="0"/>
+    <w:lsdException w:name="Medium Grid 3" w:semiHidden="0" w:uiPriority="69" w:unhideWhenUsed="0"/>
+    <w:lsdException w:name="Dark List" w:semiHidden="0" w:uiPriority="70" w:unhideWhenUsed="0"/>
+    <w:lsdException w:name="Colorful Shading" w:semiHidden="0" w:uiPriority="71" w:unhideWhenUsed="0"/>
+    <w:lsdException w:name="Colorful List" w:semiHidden="0" w:uiPriority="72" w:unhideWhenUsed="0"/>
+    <w:lsdException w:name="Colorful Grid" w:semiHidden="0" w:uiPriority="73" w:unhideWhenUsed="0"/>
+    <w:lsdException w:name="Light Shading Accent 1" w:semiHidden="0" w:uiPriority="60" w:unhideWhenUsed="0"/>
+    <w:lsdException w:name="Light List Accent 1" w:semiHidden="0" w:uiPriority="61" w:unhideWhenUsed="0"/>
+    <w:lsdException w:name="Light Grid Accent 1" w:semiHidden="0" w:uiPriority="62" w:unhideWhenUsed="0"/>
+    <w:lsdException w:name="Medium Shading 1 Accent 1" w:semiHidden="0" w:uiPriority="63" w:unhideWhenUsed="0"/>
+    <w:lsdException w:name="Medium Shading 2 Accent 1" w:semiHidden="0" w:uiPriority="64" w:unhideWhenUsed="0"/>
+    <w:lsdException w:name="Medium List 1 Accent 1" w:semiHidden="0" w:uiPriority="65" w:unhideWhenUsed="0"/>
+    <w:lsdException w:name="Revision" w:unhideWhenUsed="0"/>
+    <w:lsdException w:name="List Paragraph" w:semiHidden="0" w:uiPriority="34" w:unhideWhenUsed="0" w:qFormat="1"/>
+    <w:lsdException w:name="Quote" w:semiHidden="0" w:uiPriority="29" w:unhideWhenUsed="0" w:qFormat="1"/>
+    <w:lsdException w:name="Intense Quote" w:semiHidden="0" w:uiPriority="30" w:unhideWhenUsed="0" w:qFormat="1"/>
+    <w:lsdException w:name="Medium List 2 Accent 1" w:semiHidden="0" w:uiPriority="66" w:unhideWhenUsed="0"/>
+    <w:lsdException w:name="Medium Grid 1 Accent 1" w:semiHidden="0" w:uiPriority="67" w:unhideWhenUsed="0"/>
+    <w:lsdException w:name="Medium Grid 2 Accent 1" w:semiHidden="0" w:uiPriority="68" w:unhideWhenUsed="0"/>
+    <w:lsdException w:name="Medium Grid 3 Accent 1" w:semiHidden="0" w:uiPriority="69" w:unhideWhenUsed="0"/>
+    <w:lsdException w:name="Dark List Accent 1" w:semiHidden="0" w:uiPriority="70" w:unhideWhenUsed="0"/>
+    <w:lsdException w:name="Colorful Shading Accent 1" w:semiHidden="0" w:uiPriority="71" w:unhideWhenUsed="0"/>
+    <w:lsdException w:name="Colorful List Accent 1" w:semiHidden="0" w:uiPriority="72" w:unhideWhenUsed="0"/>
+    <w:lsdException w:name="Colorful Grid Accent 1" w:semiHidden="0" w:uiPriority="73" w:unhideWhenUsed="0"/>
+    <w:lsdException w:name="Light Shading Accent 2" w:semiHidden="0" w:uiPriority="60" w:unhideWhenUsed="0"/>
+    <w:lsdException w:name="Light List Accent 2" w:semiHidden="0" w:uiPriority="61" w:unhideWhenUsed="0"/>
+    <w:lsdException w:name="Light Grid Accent 2" w:semiHidden="0" w:uiPriority="62" w:unhideWhenUsed="0"/>
+    <w:lsdException w:name="Medium Shading 1 Accent 2" w:semiHidden="0" w:uiPriority="63" w:unhideWhenUsed="0"/>
+    <w:lsdException w:name="Medium Shading 2 Accent 2" w:semiHidden="0" w:uiPriority="64" w:unhideWhenUsed="0"/>
+    <w:lsdException w:name="Medium List 1 Accent 2" w:semiHidden="0" w:uiPriority="65" w:unhideWhenUsed="0"/>
+    <w:lsdException w:name="Medium List 2 Accent 2" w:semiHidden="0" w:uiPriority="66" w:unhideWhenUsed="0"/>
+    <w:lsdException w:name="Medium Grid 1 Accent 2" w:semiHidden="0" w:uiPriority="67" w:unhideWhenUsed="0"/>
+    <w:lsdException w:name="Medium Grid 2 Accent 2" w:semiHidden="0" w:uiPriority="68" w:unhideWhenUsed="0"/>
+    <w:lsdException w:name="Medium Grid 3 Accent 2" w:semiHidden="0" w:uiPriority="69" w:unhideWhenUsed="0"/>
+    <w:lsdException w:name="Dark List Accent 2" w:semiHidden="0" w:uiPriority="70" w:unhideWhenUsed="0"/>
+    <w:lsdException w:name="Colorful Shading Accent 2" w:semiHidden="0" w:uiPriority="71" w:unhideWhenUsed="0"/>
+    <w:lsdException w:name="Colorful List Accent 2" w:semiHidden="0" w:uiPriority="72" w:unhideWhenUsed="0"/>
+    <w:lsdException w:name="Colorful Grid Accent 2" w:semiHidden="0" w:uiPriority="73" w:unhideWhenUsed="0"/>
+    <w:lsdException w:name="Light Shading Accent 3" w:semiHidden="0" w:uiPriority="60" w:unhideWhenUsed="0"/>
+    <w:lsdException w:name="Light List Accent 3" w:semiHidden="0" w:uiPriority="61" w:unhideWhenUsed="0"/>
+    <w:lsdException w:name="Light Grid Accent 3" w:semiHidden="0" w:uiPriority="62" w:unhideWhenUsed="0"/>
+    <w:lsdException w:name="Medium Shading 1 Accent 3" w:semiHidden="0" w:uiPriority="63" w:unhideWhenUsed="0"/>
+    <w:lsdException w:name="Medium Shading 2 Accent 3" w:semiHidden="0" w:uiPriority="64" w:unhideWhenUsed="0"/>
+    <w:lsdException w:name="Medium List 1 Accent 3" w:semiHidden="0" w:uiPriority="65" w:unhideWhenUsed="0"/>
+    <w:lsdException w:name="Medium List 2 Accent 3" w:semiHidden="0" w:uiPriority="66" w:unhideWhenUsed="0"/>
+    <w:lsdException w:name="Medium Grid 1 Accent 3" w:semiHidden="0" w:uiPriority="67" w:unhideWhenUsed="0"/>
+    <w:lsdException w:name="Medium Grid 2 Accent 3" w:semiHidden="0" w:uiPriority="68" w:unhideWhenUsed="0"/>
+    <w:lsdException w:name="Medium Grid 3 Accent 3" w:semiHidden="0" w:uiPriority="69" w:unhideWhenUsed="0"/>
+    <w:lsdException w:name="Dark List Accent 3" w:semiHidden="0" w:uiPriority="70" w:unhideWhenUsed="0"/>
+    <w:lsdException w:name="Colorful Shading Accent 3" w:semiHidden="0" w:uiPriority="71" w:unhideWhenUsed="0"/>
+    <w:lsdException w:name="Colorful List Accent 3" w:semiHidden="0" w:uiPriority="72" w:unhideWhenUsed="0"/>
+    <w:lsdException w:name="Colorful Grid Accent 3" w:semiHidden="0" w:uiPriority="73" w:unhideWhenUsed="0"/>
+    <w:lsdException w:name="Light Shading Accent 4" w:semiHidden="0" w:uiPriority="60" w:unhideWhenUsed="0"/>
+    <w:lsdException w:name="Light List Accent 4" w:semiHidden="0" w:uiPriority="61" w:unhideWhenUsed="0"/>
+    <w:lsdException w:name="Light Grid Accent 4" w:semiHidden="0" w:uiPriority="62" w:unhideWhenUsed="0"/>
+    <w:lsdException w:name="Medium Shading 1 Accent 4" w:semiHidden="0" w:uiPriority="63" w:unhideWhenUsed="0"/>
+    <w:lsdException w:name="Medium Shading 2 Accent 4" w:semiHidden="0" w:uiPriority="64" w:unhideWhenUsed="0"/>
+    <w:lsdException w:name="Medium List 1 Accent 4" w:semiHidden="0" w:uiPriority="65" w:unhideWhenUsed="0"/>
+    <w:lsdException w:name="Medium List 2 Accent 4" w:semiHidden="0" w:uiPriority="66" w:unhideWhenUsed="0"/>
+    <w:lsdException w:name="Medium Grid 1 Accent 4" w:semiHidden="0" w:uiPriority="67" w:unhideWhenUsed="0"/>
+    <w:lsdException w:name="Medium Grid 2 Accent 4" w:semiHidden="0" w:uiPriority="68" w:unhideWhenUsed="0"/>
+    <w:lsdException w:name="Medium Grid 3 Accent 4" w:semiHidden="0" w:uiPriority="69" w:unhideWhenUsed="0"/>
+    <w:lsdException w:name="Dark List Accent 4" w:semiHidden="0" w:uiPriority="70" w:unhideWhenUsed="0"/>
+    <w:lsdException w:name="Colorful Shading Accent 4" w:semiHidden="0" w:uiPriority="71" w:unhideWhenUsed="0"/>
+    <w:lsdException w:name="Colorful List Accent 4" w:semiHidden="0" w:uiPriority="72" w:unhideWhenUsed="0"/>
+    <w:lsdException w:name="Colorful Grid Accent 4" w:semiHidden="0" w:uiPriority="73" w:unhideWhenUsed="0"/>
+    <w:lsdException w:name="Light Shading Accent 5" w:semiHidden="0" w:uiPriority="60" w:unhideWhenUsed="0"/>
+    <w:lsdException w:name="Light List Accent 5" w:semiHidden="0" w:uiPriority="61" w:unhideWhenUsed="0"/>
+    <w:lsdException w:name="Light Grid Accent 5" w:semiHidden="0" w:uiPriority="62" w:unhideWhenUsed="0"/>
+    <w:lsdException w:name="Medium Shading 1 Accent 5" w:semiHidden="0" w:uiPriority="63" w:unhideWhenUsed="0"/>
+    <w:lsdException w:name="Medium Shading 2 Accent 5" w:semiHidden="0" w:uiPriority="64" w:unhideWhenUsed="0"/>
+    <w:lsdException w:name="Medium List 1 Accent 5" w:semiHidden="0" w:uiPriority="65" w:unhideWhenUsed="0"/>
+    <w:lsdException w:name="Medium List 2 Accent 5" w:semiHidden="0" w:uiPriority="66" w:unhideWhenUsed="0"/>
+    <w:lsdException w:name="Medium Grid 1 Accent 5" w:semiHidden="0" w:uiPriority="67" w:unhideWhenUsed="0"/>
+    <w:lsdException w:name="Medium Grid 2 Accent 5" w:semiHidden="0" w:uiPriority="68" w:unhideWhenUsed="0"/>
+    <w:lsdException w:name="Medium Grid 3 Accent 5" w:semiHidden="0" w:uiPriority="69" w:unhideWhenUsed="0"/>
+    <w:lsdException w:name="Dark List Accent 5" w:semiHidden="0" w:uiPriority="70" w:unhideWhenUsed="0"/>
+    <w:lsdException w:name="Colorful Shading Accent 5" w:semiHidden="0" w:uiPriority="71" w:unhideWhenUsed="0"/>
+    <w:lsdException w:name="Colorful List Accent 5" w:semiHidden="0" w:uiPriority="72" w:unhideWhenUsed="0"/>
+    <w:lsdException w:name="Colorful Grid Accent 5" w:semiHidden="0" w:uiPriority="73" w:unhideWhenUsed="0"/>
+    <w:lsdException w:name="Light Shading Accent 6" w:semiHidden="0" w:uiPriority="60" w:unhideWhenUsed="0"/>
+    <w:lsdException w:name="Light List Accent 6" w:semiHidden="0" w:uiPriority="61" w:unhideWhenUsed="0"/>
+    <w:lsdException w:name="Light Grid Accent 6" w:semiHidden="0" w:uiPriority="62" w:unhideWhenUsed="0"/>
+    <w:lsdException w:name="Medium Shading 1 Accent 6" w:semiHidden="0" w:uiPriority="63" w:unhideWhenUsed="0"/>
+    <w:lsdException w:name="Medium Shading 2 Accent 6" w:semiHidden="0" w:uiPriority="64" w:unhideWhenUsed="0"/>
+    <w:lsdException w:name="Medium List 1 Accent 6" w:semiHidden="0" w:uiPriority="65" w:unhideWhenUsed="0"/>
+    <w:lsdException w:name="Medium List 2 Accent 6" w:semiHidden="0" w:uiPriority="66" w:unhideWhenUsed="0"/>
+    <w:lsdException w:name="Medium Grid 1 Accent 6" w:semiHidden="0" w:uiPriority="67" w:unhideWhenUsed="0"/>
+    <w:lsdException w:name="Medium Grid 2 Accent 6" w:semiHidden="0" w:uiPriority="68" w:unhideWhenUsed="0"/>
+    <w:lsdException w:name="Medium Grid 3 Accent 6" w:semiHidden="0" w:uiPriority="69" w:unhideWhenUsed="0"/>
+    <w:lsdException w:name="Dark List Accent 6" w:semiHidden="0" w:uiPriority="70" w:unhideWhenUsed="0"/>
+    <w:lsdException w:name="Colorful Shading Accent 6" w:semiHidden="0" w:uiPriority="71" w:unhideWhenUsed="0"/>
+    <w:lsdException w:name="Colorful List Accent 6" w:semiHidden="0" w:uiPriority="72" w:unhideWhenUsed="0"/>
+    <w:lsdException w:name="Colorful Grid Accent 6" w:semiHidden="0" w:uiPriority="73" w:unhideWhenUsed="0"/>
+    <w:lsdException w:name="Subtle Emphasis" w:semiHidden="0" w:uiPriority="19" w:unhideWhenUsed="0" w:qFormat="1"/>
+    <w:lsdException w:name="Intense Emphasis" w:semiHidden="0" w:uiPriority="21" w:unhideWhenUsed="0" w:qFormat="1"/>
+    <w:lsdException w:name="Subtle Reference" w:semiHidden="0" w:uiPriority="31" w:unhideWhenUsed="0" w:qFormat="1"/>
+    <w:lsdException w:name="Intense Reference" w:semiHidden="0" w:uiPriority="32" w:unhideWhenUsed="0" w:qFormat="1"/>
+    <w:lsdException w:name="Book Title" w:semiHidden="0" w:uiPriority="33" w:unhideWhenUsed="0" w:qFormat="1"/>
+    <w:lsdException w:name="Bibliography" w:uiPriority="37"/>
+    <w:lsdException w:name="TOC Heading" w:uiPriority="39" w:qFormat="1"/>
+  </w:latentStyles>
+  <w:style w:type="paragraph" w:default="1" w:styleId="Standard">
+    <w:name w:val="Normal"/>
+    <w:qFormat/>
+  </w:style>
+  <w:style w:type="paragraph" w:styleId="berschrift1">
+    <w:name w:val="heading 1"/>
+    <w:basedOn w:val="Standard"/>
+    <w:next w:val="Standard"/>
+    <w:link w:val="berschrift1Zchn"/>
+    <w:uiPriority w:val="9"/>
+    <w:qFormat/>
+    <w:rsid w:val="00A94F2E"/>
+    <w:pPr>
+      <w:keepNext/>
+      <w:keepLines/>
+      <w:spacing w:before="240" w:after="0"/>
+      <w:outlineLvl w:val="0"/>
+    </w:pPr>
+    <w:rPr>
+      <w:rFonts w:asciiTheme="majorHAnsi" w:eastAsiaTheme="majorEastAsia" w:hAnsiTheme="majorHAnsi" w:cstheme="majorBidi"/>
+      <w:color w:val="2F5496" w:themeColor="accent1" w:themeShade="BF"/>
+      <w:sz w:val="32"/>
+      <w:szCs w:val="32"/>
+    </w:rPr>
+  </w:style>
+  <w:style w:type="paragraph" w:styleId="berschrift2">
+    <w:name w:val="heading 2"/>
+    <w:basedOn w:val="Standard"/>
+    <w:next w:val="Standard"/>
+    <w:link w:val="berschrift2Zchn"/>
+    <w:uiPriority w:val="9"/>
+    <w:unhideWhenUsed/>
+    <w:qFormat/>
+    <w:rsid w:val="00A94F2E"/>
+    <w:pPr>
+      <w:keepNext/>
+      <w:keepLines/>
+      <w:spacing w:before="40" w:after="0"/>
+      <w:outlineLvl w:val="1"/>
+    </w:pPr>
+    <w:rPr>
+      <w:rFonts w:asciiTheme="majorHAnsi" w:eastAsiaTheme="majorEastAsia" w:hAnsiTheme="majorHAnsi" w:cstheme="majorBidi"/>
+      <w:color w:val="2F5496" w:themeColor="accent1" w:themeShade="BF"/>
+      <w:sz w:val="26"/>
+      <w:szCs w:val="26"/>
+    </w:rPr>
+  </w:style>
+  <w:style w:type="character" w:default="1" w:styleId="Absatz-Standardschriftart">
+    <w:name w:val="Default Paragraph Font"/>
+    <w:uiPriority w:val="1"/>
+    <w:semiHidden/>
+    <w:unhideWhenUsed/>
+  </w:style>
+  <w:style w:type="table" w:default="1" w:styleId="NormaleTabelle">
+    <w:name w:val="Normal Table"/>
+    <w:uiPriority w:val="99"/>
+    <w:semiHidden/>
+    <w:unhideWhenUsed/>
+    <w:tblPr>
+      <w:tblInd w:w="0" w:type="dxa"/>
+      <w:tblCellMar>
+        <w:top w:w="0" w:type="dxa"/>
+        <w:left w:w="108" w:type="dxa"/>
+        <w:bottom w:w="0" w:type="dxa"/>
+        <w:right w:w="108" w:type="dxa"/>
+      </w:tblCellMar>
+    </w:tblPr>
+  </w:style>
+  <w:style w:type="numbering" w:default="1" w:styleId="KeineListe">
+    <w:name w:val="No List"/>
+    <w:uiPriority w:val="99"/>
+    <w:semiHidden/>
+    <w:unhideWhenUsed/>
+  </w:style>
+  <w:style w:type="paragraph" w:styleId="Titel">
+    <w:name w:val="Title"/>
+    <w:basedOn w:val="Standard"/>
+    <w:next w:val="Standard"/>
+    <w:link w:val="TitelZchn"/>
+    <w:uiPriority w:val="10"/>
+    <w:qFormat/>
+    <w:rsid w:val="00A94F2E"/>
+    <w:pPr>
+      <w:spacing w:after="0" w:line="240" w:lineRule="auto"/>
+      <w:contextualSpacing/>
+    </w:pPr>
+    <w:rPr>
+      <w:rFonts w:asciiTheme="majorHAnsi" w:eastAsiaTheme="majorEastAsia" w:hAnsiTheme="majorHAnsi" w:cstheme="majorBidi"/>
+      <w:spacing w:val="-10"/>
+      <w:kern w:val="28"/>
+      <w:sz w:val="56"/>
+      <w:szCs w:val="56"/>
+    </w:rPr>
+  </w:style>
+  <w:style w:type="character" w:customStyle="1" w:styleId="TitelZchn">
+    <w:name w:val="Titel Zchn"/>
+    <w:basedOn w:val="Absatz-Standardschriftart"/>
+    <w:link w:val="Titel"/>
+    <w:uiPriority w:val="10"/>
+    <w:rsid w:val="00A94F2E"/>
+    <w:rPr>
+      <w:rFonts w:asciiTheme="majorHAnsi" w:eastAsiaTheme="majorEastAsia" w:hAnsiTheme="majorHAnsi" w:cstheme="majorBidi"/>
+      <w:spacing w:val="-10"/>
+      <w:kern w:val="28"/>
+      <w:sz w:val="56"/>
+      <w:szCs w:val="56"/>
+    </w:rPr>
+  </w:style>
+  <w:style w:type="character" w:customStyle="1" w:styleId="berschrift2Zchn">
+    <w:name w:val="Überschrift 2 Zchn"/>
+    <w:basedOn w:val="Absatz-Standardschriftart"/>
+    <w:link w:val="berschrift2"/>
+    <w:uiPriority w:val="9"/>
+    <w:rsid w:val="00A94F2E"/>
+    <w:rPr>
+      <w:rFonts w:asciiTheme="majorHAnsi" w:eastAsiaTheme="majorEastAsia" w:hAnsiTheme="majorHAnsi" w:cstheme="majorBidi"/>
+      <w:color w:val="2F5496" w:themeColor="accent1" w:themeShade="BF"/>
+      <w:sz w:val="26"/>
+      <w:szCs w:val="26"/>
+    </w:rPr>
+  </w:style>
+  <w:style w:type="character" w:customStyle="1" w:styleId="berschrift1Zchn">
+    <w:name w:val="Überschrift 1 Zchn"/>
+    <w:basedOn w:val="Absatz-Standardschriftart"/>
+    <w:link w:val="berschrift1"/>
+    <w:uiPriority w:val="9"/>
+    <w:rsid w:val="00A94F2E"/>
+    <w:rPr>
+      <w:rFonts w:asciiTheme="majorHAnsi" w:eastAsiaTheme="majorEastAsia" w:hAnsiTheme="majorHAnsi" w:cstheme="majorBidi"/>
+      <w:color w:val="2F5496" w:themeColor="accent1" w:themeShade="BF"/>
+      <w:sz w:val="32"/>
+      <w:szCs w:val="32"/>
+    </w:rPr>
+  </w:style>
+  <w:style w:type="paragraph" w:styleId="Listenabsatz">
+    <w:name w:val="List Paragraph"/>
+    <w:basedOn w:val="Standard"/>
+    <w:uiPriority w:val="34"/>
+    <w:qFormat/>
+    <w:rsid w:val="00A94F2E"/>
+    <w:pPr>
+      <w:ind w:left="720"/>
+      <w:contextualSpacing/>
+    </w:pPr>
+  </w:style>
+</w:styles>
+</file>
+
+<file path=word/stylesWithEffects.xml><?xml version="1.0" encoding="utf-8"?>
+<w:styles xmlns:wpc="http://schemas.microsoft.com/office/word/2010/wordprocessingCanvas" xmlns:mc="http://schemas.openxmlformats.org/markup-compatibility/2006" xmlns:o="urn:schemas-microsoft-com:office:office" xmlns:r="http://schemas.openxmlformats.org/officeDocument/2006/relationships" xmlns:m="http://schemas.openxmlformats.org/officeDocument/2006/math" xmlns:v="urn:schemas-microsoft-com:vml" xmlns:wp14="http://schemas.microsoft.com/office/word/2010/wordprocessingDrawing" xmlns:wp="http://schemas.openxmlformats.org/drawingml/2006/wordprocessingDrawing" xmlns:w10="urn:schemas-microsoft-com:office:word" xmlns:w="http://schemas.openxmlformats.org/wordprocessingml/2006/main" xmlns:w14="http://schemas.microsoft.com/office/word/2010/wordml" xmlns:wpg="http://schemas.microsoft.com/office/word/2010/wordprocessingGroup" xmlns:wpi="http://schemas.microsoft.com/office/word/2010/wordprocessingInk" xmlns:wne="http://schemas.microsoft.com/office/word/2006/wordml" xmlns:wps="http://schemas.microsoft.com/office/word/2010/wordprocessingShape" mc:Ignorable="w14 wp14">
+  <w:docDefaults>
+    <w:rPrDefault>
+      <w:rPr>
+        <w:rFonts w:asciiTheme="minorHAnsi" w:eastAsiaTheme="minorHAnsi" w:hAnsiTheme="minorHAnsi" w:cstheme="minorBidi"/>
+        <w:sz w:val="22"/>
+        <w:szCs w:val="22"/>
+        <w:lang w:val="de-DE" w:eastAsia="en-US" w:bidi="ar-SA"/>
+      </w:rPr>
+    </w:rPrDefault>
+    <w:pPrDefault>
+      <w:pPr>
+        <w:spacing w:after="160" w:line="259" w:lineRule="auto"/>
+      </w:pPr>
+    </w:pPrDefault>
+  </w:docDefaults>
+  <w:latentStyles w:defLockedState="0" w:defUIPriority="99" w:defSemiHidden="1" w:defUnhideWhenUsed="1" w:defQFormat="0" w:count="267">
+    <w:lsdException w:name="Normal" w:semiHidden="0" w:uiPriority="0" w:unhideWhenUsed="0" w:qFormat="1"/>
+    <w:lsdException w:name="heading 1" w:semiHidden="0" w:uiPriority="9" w:unhideWhenUsed="0" w:qFormat="1"/>
+    <w:lsdException w:name="heading 2" w:uiPriority="9" w:qFormat="1"/>
+    <w:lsdException w:name="heading 3" w:uiPriority="9" w:qFormat="1"/>
+    <w:lsdException w:name="heading 4" w:uiPriority="9" w:qFormat="1"/>
+    <w:lsdException w:name="heading 5" w:uiPriority="9" w:qFormat="1"/>
+    <w:lsdException w:name="heading 6" w:uiPriority="9" w:qFormat="1"/>
+    <w:lsdException w:name="heading 7" w:uiPriority="9" w:qFormat="1"/>
+    <w:lsdException w:name="heading 8" w:uiPriority="9" w:qFormat="1"/>
+    <w:lsdException w:name="heading 9" w:uiPriority="9" w:qFormat="1"/>
+    <w:lsdException w:name="toc 1" w:uiPriority="39"/>
+    <w:lsdException w:name="toc 2" w:uiPriority="39"/>
+    <w:lsdException w:name="toc 3" w:uiPriority="39"/>
+    <w:lsdException w:name="toc 4" w:uiPriority="39"/>
+    <w:lsdException w:name="toc 5" w:uiPriority="39"/>
+    <w:lsdException w:name="toc 6" w:uiPriority="39"/>
+    <w:lsdException w:name="toc 7" w:uiPriority="39"/>
+    <w:lsdException w:name="toc 8" w:uiPriority="39"/>
+    <w:lsdException w:name="toc 9" w:uiPriority="39"/>
+    <w:lsdException w:name="caption" w:uiPriority="35" w:qFormat="1"/>
+    <w:lsdException w:name="Title" w:semiHidden="0" w:uiPriority="10" w:unhideWhenUsed="0" w:qFormat="1"/>
+    <w:lsdException w:name="Default Paragraph Font" w:uiPriority="1"/>
+    <w:lsdException w:name="Subtitle" w:semiHidden="0" w:uiPriority="11" w:unhideWhenUsed="0" w:qFormat="1"/>
+    <w:lsdException w:name="Strong" w:semiHidden="0" w:uiPriority="22" w:unhideWhenUsed="0" w:qFormat="1"/>
+    <w:lsdException w:name="Emphasis" w:semiHidden="0" w:uiPriority="20" w:unhideWhenUsed="0" w:qFormat="1"/>
+    <w:lsdException w:name="Table Grid" w:semiHidden="0" w:uiPriority="39" w:unhideWhenUsed="0"/>
+    <w:lsdException w:name="Placeholder Text" w:unhideWhenUsed="0"/>
+    <w:lsdException w:name="No Spacing" w:semiHidden="0" w:uiPriority="1" w:unhideWhenUsed="0" w:qFormat="1"/>
+    <w:lsdException w:name="Light Shading" w:semiHidden="0" w:uiPriority="60" w:unhideWhenUsed="0"/>
+    <w:lsdException w:name="Light List" w:semiHidden="0" w:uiPriority="61" w:unhideWhenUsed="0"/>
+    <w:lsdException w:name="Light Grid" w:semiHidden="0" w:uiPriority="62" w:unhideWhenUsed="0"/>
+    <w:lsdException w:name="Medium Shading 1" w:semiHidden="0" w:uiPriority="63" w:unhideWhenUsed="0"/>
+    <w:lsdException w:name="Medium Shading 2" w:semiHidden="0" w:uiPriority="64" w:unhideWhenUsed="0"/>
+    <w:lsdException w:name="Medium List 1" w:semiHidden="0" w:uiPriority="65" w:unhideWhenUsed="0"/>
+    <w:lsdException w:name="Medium List 2" w:semiHidden="0" w:uiPriority="66" w:unhideWhenUsed="0"/>
+    <w:lsdException w:name="Medium Grid 1" w:semiHidden="0" w:uiPriority="67" w:unhideWhenUsed="0"/>
+    <w:lsdException w:name="Medium Grid 2" w:semiHidden="0" w:uiPriority="68" w:unhideWhenUsed="0"/>
+    <w:lsdException w:name="Medium Grid 3" w:semiHidden="0" w:uiPriority="69" w:unhideWhenUsed="0"/>
+    <w:lsdException w:name="Dark List" w:semiHidden="0" w:uiPriority="70" w:unhideWhenUsed="0"/>
+    <w:lsdException w:name="Colorful Shading" w:semiHidden="0" w:uiPriority="71" w:unhideWhenUsed="0"/>
+    <w:lsdException w:name="Colorful List" w:semiHidden="0" w:uiPriority="72" w:unhideWhenUsed="0"/>
+    <w:lsdException w:name="Colorful Grid" w:semiHidden="0" w:uiPriority="73" w:unhideWhenUsed="0"/>
+    <w:lsdException w:name="Light Shading Accent 1" w:semiHidden="0" w:uiPriority="60" w:unhideWhenUsed="0"/>
+    <w:lsdException w:name="Light List Accent 1" w:semiHidden="0" w:uiPriority="61" w:unhideWhenUsed="0"/>
+    <w:lsdException w:name="Light Grid Accent 1" w:semiHidden="0" w:uiPriority="62" w:unhideWhenUsed="0"/>
+    <w:lsdException w:name="Medium Shading 1 Accent 1" w:semiHidden="0" w:uiPriority="63" w:unhideWhenUsed="0"/>
+    <w:lsdException w:name="Medium Shading 2 Accent 1" w:semiHidden="0" w:uiPriority="64" w:unhideWhenUsed="0"/>
+    <w:lsdException w:name="Medium List 1 Accent 1" w:semiHidden="0" w:uiPriority="65" w:unhideWhenUsed="0"/>
+    <w:lsdException w:name="Revision" w:unhideWhenUsed="0"/>
+    <w:lsdException w:name="List Paragraph" w:semiHidden="0" w:uiPriority="34" w:unhideWhenUsed="0" w:qFormat="1"/>
+    <w:lsdException w:name="Quote" w:semiHidden="0" w:uiPriority="29" w:unhideWhenUsed="0" w:qFormat="1"/>
+    <w:lsdException w:name="Intense Quote" w:semiHidden="0" w:uiPriority="30" w:unhideWhenUsed="0" w:qFormat="1"/>
+    <w:lsdException w:name="Medium List 2 Accent 1" w:semiHidden="0" w:uiPriority="66" w:unhideWhenUsed="0"/>
+    <w:lsdException w:name="Medium Grid 1 Accent 1" w:semiHidden="0" w:uiPriority="67" w:unhideWhenUsed="0"/>
+    <w:lsdException w:name="Medium Grid 2 Accent 1" w:semiHidden="0" w:uiPriority="68" w:unhideWhenUsed="0"/>
+    <w:lsdException w:name="Medium Grid 3 Accent 1" w:semiHidden="0" w:uiPriority="69" w:unhideWhenUsed="0"/>
+    <w:lsdException w:name="Dark List Accent 1" w:semiHidden="0" w:uiPriority="70" w:unhideWhenUsed="0"/>
+    <w:lsdException w:name="Colorful Shading Accent 1" w:semiHidden="0" w:uiPriority="71" w:unhideWhenUsed="0"/>
+    <w:lsdException w:name="Colorful List Accent 1" w:semiHidden="0" w:uiPriority="72" w:unhideWhenUsed="0"/>
+    <w:lsdException w:name="Colorful Grid Accent 1" w:semiHidden="0" w:uiPriority="73" w:unhideWhenUsed="0"/>
+    <w:lsdException w:name="Light Shading Accent 2" w:semiHidden="0" w:uiPriority="60" w:unhideWhenUsed="0"/>
+    <w:lsdException w:name="Light List Accent 2" w:semiHidden="0" w:uiPriority="61" w:unhideWhenUsed="0"/>
+    <w:lsdException w:name="Light Grid Accent 2" w:semiHidden="0" w:uiPriority="62" w:unhideWhenUsed="0"/>
+    <w:lsdException w:name="Medium Shading 1 Accent 2" w:semiHidden="0" w:uiPriority="63" w:unhideWhenUsed="0"/>
+    <w:lsdException w:name="Medium Shading 2 Accent 2" w:semiHidden="0" w:uiPriority="64" w:unhideWhenUsed="0"/>
+    <w:lsdException w:name="Medium List 1 Accent 2" w:semiHidden="0" w:uiPriority="65" w:unhideWhenUsed="0"/>
+    <w:lsdException w:name="Medium List 2 Accent 2" w:semiHidden="0" w:uiPriority="66" w:unhideWhenUsed="0"/>
+    <w:lsdException w:name="Medium Grid 1 Accent 2" w:semiHidden="0" w:uiPriority="67" w:unhideWhenUsed="0"/>
+    <w:lsdException w:name="Medium Grid 2 Accent 2" w:semiHidden="0" w:uiPriority="68" w:unhideWhenUsed="0"/>
+    <w:lsdException w:name="Medium Grid 3 Accent 2" w:semiHidden="0" w:uiPriority="69" w:unhideWhenUsed="0"/>
+    <w:lsdException w:name="Dark List Accent 2" w:semiHidden="0" w:uiPriority="70" w:unhideWhenUsed="0"/>
+    <w:lsdException w:name="Colorful Shading Accent 2" w:semiHidden="0" w:uiPriority="71" w:unhideWhenUsed="0"/>
+    <w:lsdException w:name="Colorful List Accent 2" w:semiHidden="0" w:uiPriority="72" w:unhideWhenUsed="0"/>
+    <w:lsdException w:name="Colorful Grid Accent 2" w:semiHidden="0" w:uiPriority="73" w:unhideWhenUsed="0"/>
+    <w:lsdException w:name="Light Shading Accent 3" w:semiHidden="0" w:uiPriority="60" w:unhideWhenUsed="0"/>
+    <w:lsdException w:name="Light List Accent 3" w:semiHidden="0" w:uiPriority="61" w:unhideWhenUsed="0"/>
+    <w:lsdException w:name="Light Grid Accent 3" w:semiHidden="0" w:uiPriority="62" w:unhideWhenUsed="0"/>
+    <w:lsdException w:name="Medium Shading 1 Accent 3" w:semiHidden="0" w:uiPriority="63" w:unhideWhenUsed="0"/>
+    <w:lsdException w:name="Medium Shading 2 Accent 3" w:semiHidden="0" w:uiPriority="64" w:unhideWhenUsed="0"/>
+    <w:lsdException w:name="Medium List 1 Accent 3" w:semiHidden="0" w:uiPriority="65" w:unhideWhenUsed="0"/>
+    <w:lsdException w:name="Medium List 2 Accent 3" w:semiHidden="0" w:uiPriority="66" w:unhideWhenUsed="0"/>
+    <w:lsdException w:name="Medium Grid 1 Accent 3" w:semiHidden="0" w:uiPriority="67" w:unhideWhenUsed="0"/>
+    <w:lsdException w:name="Medium Grid 2 Accent 3" w:semiHidden="0" w:uiPriority="68" w:unhideWhenUsed="0"/>
+    <w:lsdException w:name="Medium Grid 3 Accent 3" w:semiHidden="0" w:uiPriority="69" w:unhideWhenUsed="0"/>
+    <w:lsdException w:name="Dark List Accent 3" w:semiHidden="0" w:uiPriority="70" w:unhideWhenUsed="0"/>
+    <w:lsdException w:name="Colorful Shading Accent 3" w:semiHidden="0" w:uiPriority="71" w:unhideWhenUsed="0"/>
+    <w:lsdException w:name="Colorful List Accent 3" w:semiHidden="0" w:uiPriority="72" w:unhideWhenUsed="0"/>
+    <w:lsdException w:name="Colorful Grid Accent 3" w:semiHidden="0" w:uiPriority="73" w:unhideWhenUsed="0"/>
+    <w:lsdException w:name="Light Shading Accent 4" w:semiHidden="0" w:uiPriority="60" w:unhideWhenUsed="0"/>
+    <w:lsdException w:name="Light List Accent 4" w:semiHidden="0" w:uiPriority="61" w:unhideWhenUsed="0"/>
+    <w:lsdException w:name="Light Grid Accent 4" w:semiHidden="0" w:uiPriority="62" w:unhideWhenUsed="0"/>
+    <w:lsdException w:name="Medium Shading 1 Accent 4" w:semiHidden="0" w:uiPriority="63" w:unhideWhenUsed="0"/>
+    <w:lsdException w:name="Medium Shading 2 Accent 4" w:semiHidden="0" w:uiPriority="64" w:unhideWhenUsed="0"/>
+    <w:lsdException w:name="Medium List 1 Accent 4" w:semiHidden="0" w:uiPriority="65" w:unhideWhenUsed="0"/>
+    <w:lsdException w:name="Medium List 2 Accent 4" w:semiHidden="0" w:uiPriority="66" w:unhideWhenUsed="0"/>
+    <w:lsdException w:name="Medium Grid 1 Accent 4" w:semiHidden="0" w:uiPriority="67" w:unhideWhenUsed="0"/>
+    <w:lsdException w:name="Medium Grid 2 Accent 4" w:semiHidden="0" w:uiPriority="68" w:unhideWhenUsed="0"/>
+    <w:lsdException w:name="Medium Grid 3 Accent 4" w:semiHidden="0" w:uiPriority="69" w:unhideWhenUsed="0"/>
+    <w:lsdException w:name="Dark List Accent 4" w:semiHidden="0" w:uiPriority="70" w:unhideWhenUsed="0"/>
+    <w:lsdException w:name="Colorful Shading Accent 4" w:semiHidden="0" w:uiPriority="71" w:unhideWhenUsed="0"/>
+    <w:lsdException w:name="Colorful List Accent 4" w:semiHidden="0" w:uiPriority="72" w:unhideWhenUsed="0"/>
+    <w:lsdException w:name="Colorful Grid Accent 4" w:semiHidden="0" w:uiPriority="73" w:unhideWhenUsed="0"/>
+    <w:lsdException w:name="Light Shading Accent 5" w:semiHidden="0" w:uiPriority="60" w:unhideWhenUsed="0"/>
+    <w:lsdException w:name="Light List Accent 5" w:semiHidden="0" w:uiPriority="61" w:unhideWhenUsed="0"/>
+    <w:lsdException w:name="Light Grid Accent 5" w:semiHidden="0" w:uiPriority="62" w:unhideWhenUsed="0"/>
+    <w:lsdException w:name="Medium Shading 1 Accent 5" w:semiHidden="0" w:uiPriority="63" w:unhideWhenUsed="0"/>
+    <w:lsdException w:name="Medium Shading 2 Accent 5" w:semiHidden="0" w:uiPriority="64" w:unhideWhenUsed="0"/>
+    <w:lsdException w:name="Medium List 1 Accent 5" w:semiHidden="0" w:uiPriority="65" w:unhideWhenUsed="0"/>
+    <w:lsdException w:name="Medium List 2 Accent 5" w:semiHidden="0" w:uiPriority="66" w:unhideWhenUsed="0"/>
+    <w:lsdException w:name="Medium Grid 1 Accent 5" w:semiHidden="0" w:uiPriority="67" w:unhideWhenUsed="0"/>
+    <w:lsdException w:name="Medium Grid 2 Accent 5" w:semiHidden="0" w:uiPriority="68" w:unhideWhenUsed="0"/>
+    <w:lsdException w:name="Medium Grid 3 Accent 5" w:semiHidden="0" w:uiPriority="69" w:unhideWhenUsed="0"/>
+    <w:lsdException w:name="Dark List Accent 5" w:semiHidden="0" w:uiPriority="70" w:unhideWhenUsed="0"/>
+    <w:lsdException w:name="Colorful Shading Accent 5" w:semiHidden="0" w:uiPriority="71" w:unhideWhenUsed="0"/>
+    <w:lsdException w:name="Colorful List Accent 5" w:semiHidden="0" w:uiPriority="72" w:unhideWhenUsed="0"/>
+    <w:lsdException w:name="Colorful Grid Accent 5" w:semiHidden="0" w:uiPriority="73" w:unhideWhenUsed="0"/>
+    <w:lsdException w:name="Light Shading Accent 6" w:semiHidden="0" w:uiPriority="60" w:unhideWhenUsed="0"/>
+    <w:lsdException w:name="Light List Accent 6" w:semiHidden="0" w:uiPriority="61" w:unhideWhenUsed="0"/>
+    <w:lsdException w:name="Light Grid Accent 6" w:semiHidden="0" w:uiPriority="62" w:unhideWhenUsed="0"/>
+    <w:lsdException w:name="Medium Shading 1 Accent 6" w:semiHidden="0" w:uiPriority="63" w:unhideWhenUsed="0"/>
+    <w:lsdException w:name="Medium Shading 2 Accent 6" w:semiHidden="0" w:uiPriority="64" w:unhideWhenUsed="0"/>
+    <w:lsdException w:name="Medium List 1 Accent 6" w:semiHidden="0" w:uiPriority="65" w:unhideWhenUsed="0"/>
+    <w:lsdException w:name="Medium List 2 Accent 6" w:semiHidden="0" w:uiPriority="66" w:unhideWhenUsed="0"/>
+    <w:lsdException w:name="Medium Grid 1 Accent 6" w:semiHidden="0" w:uiPriority="67" w:unhideWhenUsed="0"/>
+    <w:lsdException w:name="Medium Grid 2 Accent 6" w:semiHidden="0" w:uiPriority="68" w:unhideWhenUsed="0"/>
+    <w:lsdException w:name="Medium Grid 3 Accent 6" w:semiHidden="0" w:uiPriority="69" w:unhideWhenUsed="0"/>
+    <w:lsdException w:name="Dark List Accent 6" w:semiHidden="0" w:uiPriority="70" w:unhideWhenUsed="0"/>
+    <w:lsdException w:name="Colorful Shading Accent 6" w:semiHidden="0" w:uiPriority="71" w:unhideWhenUsed="0"/>
+    <w:lsdException w:name="Colorful List Accent 6" w:semiHidden="0" w:uiPriority="72" w:unhideWhenUsed="0"/>
+    <w:lsdException w:name="Colorful Grid Accent 6" w:semiHidden="0" w:uiPriority="73" w:unhideWhenUsed="0"/>
+    <w:lsdException w:name="Subtle Emphasis" w:semiHidden="0" w:uiPriority="19" w:unhideWhenUsed="0" w:qFormat="1"/>
+    <w:lsdException w:name="Intense Emphasis" w:semiHidden="0" w:uiPriority="21" w:unhideWhenUsed="0" w:qFormat="1"/>
+    <w:lsdException w:name="Subtle Reference" w:semiHidden="0" w:uiPriority="31" w:unhideWhenUsed="0" w:qFormat="1"/>
+    <w:lsdException w:name="Intense Reference" w:semiHidden="0" w:uiPriority="32" w:unhideWhenUsed="0" w:qFormat="1"/>
+    <w:lsdException w:name="Book Title" w:semiHidden="0" w:uiPriority="33" w:unhideWhenUsed="0" w:qFormat="1"/>
+    <w:lsdException w:name="Bibliography" w:uiPriority="37"/>
+    <w:lsdException w:name="TOC Heading" w:uiPriority="39" w:qFormat="1"/>
   </w:latentStyles>
   <w:style w:type="paragraph" w:default="1" w:styleId="Standard">
     <w:name w:val="Normal"/>
@@ -2815,7 +3006,7 @@
   <a:extraClrSchemeLst/>
   <a:extLst>
     <a:ext uri="{05A4C25C-085E-4340-85A3-A5531E510DB2}">
-      <thm15:themeFamily xmlns:thm15="http://schemas.microsoft.com/office/thememl/2012/main" name="Office Theme" id="{62F939B6-93AF-4DB8-9C6B-D6C7DFDC589F}" vid="{4A3C46E8-61CC-4603-A589-7422A47A8E4A}"/>
+      <thm15:themeFamily xmlns:thm15="http://schemas.microsoft.com/office/thememl/2012/main" xmlns="" name="Office Theme" id="{62F939B6-93AF-4DB8-9C6B-D6C7DFDC589F}" vid="{4A3C46E8-61CC-4603-A589-7422A47A8E4A}"/>
     </a:ext>
   </a:extLst>
 </a:theme>

</xml_diff>

<commit_message>
updated Recherche (Probleme der Gamification) by CS
</commit_message>
<xml_diff>
--- a/Recherche/Gamification_Recherche_MF.docx
+++ b/Recherche/Gamification_Recherche_MF.docx
@@ -103,118 +103,97 @@
           <w:b/>
         </w:rPr>
       </w:pPr>
-      <w:proofErr w:type="spellStart"/>
       <w:r>
         <w:rPr>
           <w:b/>
         </w:rPr>
-        <w:t>Archivements</w:t>
-      </w:r>
-      <w:proofErr w:type="spellEnd"/>
-      <w:r>
+        <w:t>Archivements (Fortschritt):</w:t>
+      </w:r>
+    </w:p>
+    <w:p>
+      <w:pPr>
+        <w:pStyle w:val="Listenabsatz"/>
+        <w:numPr>
+          <w:ilvl w:val="0"/>
+          <w:numId w:val="3"/>
+        </w:numPr>
+      </w:pPr>
+      <w:r>
+        <w:t>Punkte</w:t>
+      </w:r>
+    </w:p>
+    <w:p>
+      <w:pPr>
+        <w:pStyle w:val="Listenabsatz"/>
+        <w:numPr>
+          <w:ilvl w:val="0"/>
+          <w:numId w:val="3"/>
+        </w:numPr>
+      </w:pPr>
+      <w:r>
+        <w:t>Leveln, Fortschrittsbalken</w:t>
+      </w:r>
+    </w:p>
+    <w:p>
+      <w:pPr>
+        <w:pStyle w:val="Listenabsatz"/>
+        <w:numPr>
+          <w:ilvl w:val="0"/>
+          <w:numId w:val="3"/>
+        </w:numPr>
+      </w:pPr>
+      <w:r>
+        <w:t>Abzeichen</w:t>
+      </w:r>
+    </w:p>
+    <w:p>
+      <w:pPr>
+        <w:pStyle w:val="Listenabsatz"/>
+        <w:numPr>
+          <w:ilvl w:val="0"/>
+          <w:numId w:val="3"/>
+        </w:numPr>
+      </w:pPr>
+      <w:r>
+        <w:t>Zertifikate</w:t>
+      </w:r>
+    </w:p>
+    <w:p>
+      <w:pPr>
+        <w:pStyle w:val="Listenabsatz"/>
+        <w:numPr>
+          <w:ilvl w:val="0"/>
+          <w:numId w:val="3"/>
+        </w:numPr>
+      </w:pPr>
+      <w:r>
+        <w:t>Online-ScoreBord</w:t>
+      </w:r>
+    </w:p>
+    <w:p>
+      <w:r>
+        <w:t>Dadurch bekommen die „Spieler“ sowohl eine Rückmeldung über ihre Leistungen, als auch eine Belohnung für das geleistete. Außerdem ist durch einen Fortschrittsbalken ein Überblick über die Leistung und eine Vergleichsmöglichkeit zu anderen „Spielern“ geschaffen.</w:t>
+      </w:r>
+      <w:r>
+        <w:t xml:space="preserve"> Durch ein Score-Board wäre auch ein direkter Weg des Vergleichens geschaffen, hier mehrere Modi wie „Lokal“, „Global“, „Freunde“, „Firma“ etc. anzubieten, würde dazu führen individuellere Bedürfnisse anzusprechen.</w:t>
+      </w:r>
+    </w:p>
+    <w:p>
+      <w:r>
+        <w:t>Ebenso können die Punkte zum Vergleichen genutzt werden und mithilfe von öffentlich sichtbaren Abzeichen Anerkennung in der Öffentlichkeit erreicht werden.</w:t>
+      </w:r>
+    </w:p>
+    <w:p>
+      <w:pPr>
         <w:rPr>
           <w:b/>
         </w:rPr>
-        <w:t xml:space="preserve"> (Fortschritt):</w:t>
-      </w:r>
-    </w:p>
-    <w:p>
-      <w:pPr>
-        <w:pStyle w:val="Listenabsatz"/>
-        <w:numPr>
-          <w:ilvl w:val="0"/>
-          <w:numId w:val="3"/>
-        </w:numPr>
-      </w:pPr>
-      <w:r>
-        <w:t>Punkte</w:t>
-      </w:r>
-    </w:p>
-    <w:p>
-      <w:pPr>
-        <w:pStyle w:val="Listenabsatz"/>
-        <w:numPr>
-          <w:ilvl w:val="0"/>
-          <w:numId w:val="3"/>
-        </w:numPr>
-      </w:pPr>
-      <w:r>
-        <w:t>Leveln, Fortschrittsbalken</w:t>
-      </w:r>
-    </w:p>
-    <w:p>
-      <w:pPr>
-        <w:pStyle w:val="Listenabsatz"/>
-        <w:numPr>
-          <w:ilvl w:val="0"/>
-          <w:numId w:val="3"/>
-        </w:numPr>
-      </w:pPr>
-      <w:r>
-        <w:t>Abzeichen</w:t>
-      </w:r>
-    </w:p>
-    <w:p>
-      <w:pPr>
-        <w:pStyle w:val="Listenabsatz"/>
-        <w:numPr>
-          <w:ilvl w:val="0"/>
-          <w:numId w:val="3"/>
-        </w:numPr>
-      </w:pPr>
-      <w:r>
-        <w:t>Zertifikate</w:t>
-      </w:r>
-    </w:p>
-    <w:p>
-      <w:pPr>
-        <w:pStyle w:val="Listenabsatz"/>
-        <w:numPr>
-          <w:ilvl w:val="0"/>
-          <w:numId w:val="3"/>
-        </w:numPr>
-      </w:pPr>
-      <w:r>
-        <w:t>Online-</w:t>
-      </w:r>
-      <w:proofErr w:type="spellStart"/>
-      <w:r>
-        <w:t>ScoreBord</w:t>
-      </w:r>
-      <w:proofErr w:type="spellEnd"/>
-    </w:p>
-    <w:p>
-      <w:r>
-        <w:t>Dadurch bekommen die „Spieler“ sowohl eine Rückmeldung über ihre Leistungen, als auch eine Belohnung für das geleistete. Außerdem ist durch einen Fortschrittsbalken ein Überblick über die Leistung und eine Vergleichsmöglichkeit zu anderen „Spielern“ geschaffen.</w:t>
-      </w:r>
-      <w:r>
-        <w:t xml:space="preserve"> Durch ein Score-Board wäre auch ein direkter Weg des Vergleichens geschaffen, hier mehrere Modi wie „Lokal“, „Global“, „Freunde“, „Firma“ etc. anzubieten, würde dazu führen individuellere Bedürfnisse anzusprechen.</w:t>
-      </w:r>
-    </w:p>
-    <w:p>
-      <w:r>
-        <w:t>Ebenso können die Punkte zum Vergleichen genutzt werden und mithilfe von öffentlich sichtbaren Abzeichen Anerkennung in der Öffentlichkeit erreicht werden.</w:t>
-      </w:r>
-    </w:p>
-    <w:p>
-      <w:pPr>
+      </w:pPr>
+      <w:r>
         <w:rPr>
           <w:b/>
         </w:rPr>
-      </w:pPr>
-      <w:proofErr w:type="spellStart"/>
-      <w:r>
-        <w:rPr>
-          <w:b/>
-        </w:rPr>
-        <w:t>Belohungen</w:t>
-      </w:r>
-      <w:proofErr w:type="spellEnd"/>
-      <w:r>
-        <w:rPr>
-          <w:b/>
-        </w:rPr>
-        <w:t>:</w:t>
+        <w:t>Belohungen:</w:t>
       </w:r>
     </w:p>
     <w:p>
@@ -250,13 +229,8 @@
         </w:numPr>
       </w:pPr>
       <w:r>
-        <w:t>Power-</w:t>
-      </w:r>
-      <w:proofErr w:type="spellStart"/>
-      <w:r>
-        <w:t>Ups</w:t>
-      </w:r>
-      <w:proofErr w:type="spellEnd"/>
+        <w:t>Power-Ups</w:t>
+      </w:r>
     </w:p>
     <w:p>
       <w:pPr>
@@ -411,70 +385,52 @@
           <w:b/>
         </w:rPr>
       </w:pPr>
-      <w:proofErr w:type="spellStart"/>
       <w:r>
         <w:rPr>
           <w:b/>
         </w:rPr>
-        <w:t>Personalization</w:t>
-      </w:r>
-      <w:proofErr w:type="spellEnd"/>
-      <w:r>
+        <w:t>Personalization:</w:t>
+      </w:r>
+    </w:p>
+    <w:p>
+      <w:pPr>
+        <w:pStyle w:val="Listenabsatz"/>
+        <w:numPr>
+          <w:ilvl w:val="0"/>
+          <w:numId w:val="8"/>
+        </w:numPr>
+      </w:pPr>
+      <w:r>
+        <w:t>Avatar</w:t>
+      </w:r>
+    </w:p>
+    <w:p>
+      <w:pPr>
+        <w:pStyle w:val="Listenabsatz"/>
+        <w:numPr>
+          <w:ilvl w:val="0"/>
+          <w:numId w:val="8"/>
+        </w:numPr>
+      </w:pPr>
+      <w:r>
+        <w:t>Character Naming</w:t>
+      </w:r>
+    </w:p>
+    <w:p>
+      <w:r>
+        <w:t>Durch das Erstellen einer Persönlichkeit im Spiel, gewinnt der Spieler an Bindung zum Spiel. Außerdem kann auch hier die Möglichkeit gewonnen werden, dem Spieler Möglichkeiten und Belohnungen zu geben, wie er sich öffentlich durch die Applikation präsentiert.</w:t>
+      </w:r>
+    </w:p>
+    <w:p>
+      <w:pPr>
         <w:rPr>
           <w:b/>
         </w:rPr>
-        <w:t>:</w:t>
-      </w:r>
-    </w:p>
-    <w:p>
-      <w:pPr>
-        <w:pStyle w:val="Listenabsatz"/>
-        <w:numPr>
-          <w:ilvl w:val="0"/>
-          <w:numId w:val="8"/>
-        </w:numPr>
-      </w:pPr>
-      <w:r>
-        <w:t>Avatar</w:t>
-      </w:r>
-    </w:p>
-    <w:p>
-      <w:pPr>
-        <w:pStyle w:val="Listenabsatz"/>
-        <w:numPr>
-          <w:ilvl w:val="0"/>
-          <w:numId w:val="8"/>
-        </w:numPr>
-      </w:pPr>
-      <w:proofErr w:type="spellStart"/>
-      <w:r>
-        <w:t>Character</w:t>
-      </w:r>
-      <w:proofErr w:type="spellEnd"/>
-      <w:r>
-        <w:t xml:space="preserve"> </w:t>
-      </w:r>
-      <w:proofErr w:type="spellStart"/>
-      <w:r>
-        <w:t>Naming</w:t>
-      </w:r>
-      <w:proofErr w:type="spellEnd"/>
-    </w:p>
-    <w:p>
-      <w:r>
-        <w:t>Durch das Erstellen einer Persönlichkeit im Spiel, gewinnt der Spieler an Bindung zum Spiel. Außerdem kann auch hier die Möglichkeit gewonnen werden, dem Spieler Möglichkeiten und Belohnungen zu geben, wie er sich öffentlich durch die Applikation präsentiert.</w:t>
-      </w:r>
-    </w:p>
-    <w:p>
-      <w:pPr>
+      </w:pPr>
+      <w:r>
         <w:rPr>
           <w:b/>
         </w:rPr>
-      </w:pPr>
-      <w:r>
-        <w:rPr>
-          <w:b/>
-        </w:rPr>
         <w:t>Dashboard:</w:t>
       </w:r>
     </w:p>
@@ -498,11 +454,9 @@
           <w:numId w:val="10"/>
         </w:numPr>
       </w:pPr>
-      <w:proofErr w:type="spellStart"/>
       <w:r>
         <w:t>Plazierung</w:t>
       </w:r>
-      <w:proofErr w:type="spellEnd"/>
     </w:p>
     <w:p>
       <w:pPr>
@@ -542,36 +496,12 @@
     </w:p>
     <w:p>
       <w:r>
-        <w:t xml:space="preserve">Durch ein Dashboard würde ein persönliches Werkzeug für direktes </w:t>
-      </w:r>
-      <w:proofErr w:type="spellStart"/>
-      <w:r>
-        <w:t>Feedbackl</w:t>
-      </w:r>
-      <w:proofErr w:type="spellEnd"/>
-      <w:r>
-        <w:t xml:space="preserve"> geschaffen werden. Dadurch </w:t>
-      </w:r>
-      <w:proofErr w:type="spellStart"/>
-      <w:r>
-        <w:t>weiss</w:t>
-      </w:r>
-      <w:proofErr w:type="spellEnd"/>
-      <w:r>
-        <w:t xml:space="preserve"> der „Spieler“ welche Bereiche er gut kann, in welchen er sich noch verbessern muss.</w:t>
-      </w:r>
-    </w:p>
-    <w:p>
-      <w:r>
-        <w:t xml:space="preserve">Durch </w:t>
-      </w:r>
-      <w:proofErr w:type="gramStart"/>
-      <w:r>
-        <w:t>eine</w:t>
-      </w:r>
-      <w:proofErr w:type="gramEnd"/>
-      <w:r>
-        <w:t xml:space="preserve"> Verlauf könnte er seinen Fortschritt bestätigt bekommen, um so motiviert zu sein, noch weiter „aufzusteigen“.</w:t>
+        <w:t>Durch ein Dashboard würde ein persönliches Werkzeug für direktes Feedbackl geschaffen werden. Dadurch weiss der „Spieler“ welche Bereiche er gut kann, in welchen er sich noch verbessern muss.</w:t>
+      </w:r>
+    </w:p>
+    <w:p>
+      <w:r>
+        <w:t>Durch eine Verlauf könnte er seinen Fortschritt bestätigt bekommen, um so motiviert zu sein, noch weiter „aufzusteigen“.</w:t>
       </w:r>
     </w:p>
     <w:p>
@@ -696,19 +626,29 @@
           <w:sz w:val="24"/>
         </w:rPr>
       </w:pPr>
-      <w:proofErr w:type="spellStart"/>
       <w:r>
         <w:rPr>
           <w:sz w:val="24"/>
         </w:rPr>
-        <w:t>Resourcen</w:t>
-      </w:r>
-      <w:proofErr w:type="spellEnd"/>
-      <w:r>
+        <w:t>Resourcen-Verwaltung</w:t>
+      </w:r>
+    </w:p>
+    <w:p>
+      <w:pPr>
+        <w:pStyle w:val="Listenabsatz"/>
+        <w:numPr>
+          <w:ilvl w:val="0"/>
+          <w:numId w:val="9"/>
+        </w:numPr>
         <w:rPr>
           <w:sz w:val="24"/>
         </w:rPr>
-        <w:t>-Verwaltung</w:t>
+      </w:pPr>
+      <w:r>
+        <w:rPr>
+          <w:sz w:val="24"/>
+        </w:rPr>
+        <w:t>Easter-Eggs</w:t>
       </w:r>
     </w:p>
     <w:p>
@@ -722,19 +662,29 @@
           <w:sz w:val="24"/>
         </w:rPr>
       </w:pPr>
-      <w:proofErr w:type="spellStart"/>
       <w:r>
         <w:rPr>
           <w:sz w:val="24"/>
         </w:rPr>
-        <w:t>Easter</w:t>
-      </w:r>
-      <w:proofErr w:type="spellEnd"/>
-      <w:r>
+        <w:t>Zufalls-Events (Raids, etc.)</w:t>
+      </w:r>
+    </w:p>
+    <w:p>
+      <w:pPr>
+        <w:pStyle w:val="Listenabsatz"/>
+        <w:numPr>
+          <w:ilvl w:val="0"/>
+          <w:numId w:val="9"/>
+        </w:numPr>
         <w:rPr>
           <w:sz w:val="24"/>
         </w:rPr>
-        <w:t>-Eggs</w:t>
+      </w:pPr>
+      <w:r>
+        <w:rPr>
+          <w:sz w:val="24"/>
+        </w:rPr>
+        <w:t>Tieferer Sinn</w:t>
       </w:r>
     </w:p>
     <w:p>
@@ -752,68 +702,103 @@
         <w:rPr>
           <w:sz w:val="24"/>
         </w:rPr>
-        <w:t>Zufalls-Events (Raids, etc.)</w:t>
-      </w:r>
-    </w:p>
-    <w:p>
-      <w:pPr>
-        <w:pStyle w:val="Listenabsatz"/>
-        <w:numPr>
-          <w:ilvl w:val="0"/>
-          <w:numId w:val="9"/>
-        </w:numPr>
+        <w:t>Entscheidungmöglichkeiten für längere Verläufe</w:t>
+      </w:r>
+    </w:p>
+    <w:p>
+      <w:pPr>
+        <w:pStyle w:val="Listenabsatz"/>
         <w:rPr>
           <w:sz w:val="24"/>
         </w:rPr>
       </w:pPr>
-      <w:r>
+    </w:p>
+    <w:p>
+      <w:pPr>
         <w:rPr>
           <w:sz w:val="24"/>
         </w:rPr>
-        <w:t>Tieferer Sinn</w:t>
-      </w:r>
-    </w:p>
-    <w:p>
-      <w:pPr>
-        <w:pStyle w:val="Listenabsatz"/>
-        <w:numPr>
-          <w:ilvl w:val="0"/>
-          <w:numId w:val="9"/>
-        </w:numPr>
+      </w:pPr>
+      <w:r>
         <w:rPr>
           <w:sz w:val="24"/>
         </w:rPr>
-      </w:pPr>
-      <w:proofErr w:type="spellStart"/>
-      <w:r>
+        <w:t>Probleme:</w:t>
+      </w:r>
+    </w:p>
+    <w:p>
+      <w:pPr>
+        <w:pStyle w:val="Listenabsatz"/>
+        <w:numPr>
+          <w:ilvl w:val="0"/>
+          <w:numId w:val="12"/>
+        </w:numPr>
         <w:rPr>
           <w:sz w:val="24"/>
         </w:rPr>
-        <w:t>Entscheidungmöglichkeiten</w:t>
-      </w:r>
-      <w:proofErr w:type="spellEnd"/>
+      </w:pPr>
       <w:r>
         <w:rPr>
           <w:sz w:val="24"/>
         </w:rPr>
-        <w:t xml:space="preserve"> für längere Verläufe</w:t>
-      </w:r>
-    </w:p>
-    <w:p>
-      <w:pPr>
-        <w:pStyle w:val="Listenabsatz"/>
+        <w:t>Features wie Ranglisten, ScoreBoards müssen mit Bedacht eingesetzt werden, da u.U. Rivalität der Spieler gefördert werden kann, wodurch die Zusammenarbeit erheblich negativ beeinflusst werden kann (-&gt; Team-Scores/Team-ScoreBoards?)</w:t>
+      </w:r>
+    </w:p>
+    <w:p>
+      <w:pPr>
+        <w:pStyle w:val="Listenabsatz"/>
+        <w:numPr>
+          <w:ilvl w:val="0"/>
+          <w:numId w:val="12"/>
+        </w:numPr>
         <w:rPr>
           <w:sz w:val="24"/>
         </w:rPr>
       </w:pPr>
-    </w:p>
-    <w:p>
-      <w:pPr>
-        <w:pStyle w:val="Listenabsatz"/>
+      <w:r>
         <w:rPr>
           <w:sz w:val="24"/>
         </w:rPr>
-      </w:pPr>
+        <w:t>im betrieblichen Sinn: Monetarisierung für gezeigte Leistungen sind möglich, aber ebenfalls mit Vorsicht zu genießen, da der Ansporn sich auf Geldverdienen, nicht auf Wissenerweiterung verlagern kann.</w:t>
+      </w:r>
+    </w:p>
+    <w:p>
+      <w:pPr>
+        <w:pStyle w:val="Listenabsatz"/>
+        <w:numPr>
+          <w:ilvl w:val="0"/>
+          <w:numId w:val="12"/>
+        </w:numPr>
+        <w:rPr>
+          <w:sz w:val="24"/>
+        </w:rPr>
+      </w:pPr>
+      <w:r>
+        <w:rPr>
+          <w:sz w:val="24"/>
+        </w:rPr>
+        <w:t>Abzeichen: wenn alle Abzeichen bekannt sind, wird nur deshalb gespielt, um alle zu erreichen („Achievement-Hunting“), um damit Anerkennung, etc. zu sammeln (-&gt; verdeckte Abzeichen?)</w:t>
+      </w:r>
+    </w:p>
+    <w:p>
+      <w:pPr>
+        <w:pStyle w:val="Listenabsatz"/>
+        <w:numPr>
+          <w:ilvl w:val="0"/>
+          <w:numId w:val="12"/>
+        </w:numPr>
+        <w:rPr>
+          <w:sz w:val="24"/>
+        </w:rPr>
+      </w:pPr>
+      <w:r>
+        <w:rPr>
+          <w:sz w:val="24"/>
+        </w:rPr>
+        <w:t>ebenfalls quantitative Abzeichen (Beantworte 100 Fragen, etc.) fördern nicht unbedingt den Drang nach Wissen (-&gt; qualitative Abzeichen? z.B. besonders schnelle Antwort, viele in Folge richtig beantwortet)</w:t>
+      </w:r>
+      <w:bookmarkStart w:id="0" w:name="_GoBack"/>
+      <w:bookmarkEnd w:id="0"/>
     </w:p>
     <w:p>
       <w:pPr>
@@ -901,8 +886,6 @@
       <w:r>
         <w:t>iz als Android-App zu gestalten, als auch über ein Applet im Webbrowser dargestellt zu werden (benötigt JRE).</w:t>
       </w:r>
-      <w:bookmarkStart w:id="0" w:name="_GoBack"/>
-      <w:bookmarkEnd w:id="0"/>
     </w:p>
     <w:p/>
     <w:p>
@@ -910,28 +893,19 @@
         <w:pStyle w:val="berschrift1"/>
       </w:pPr>
       <w:r>
-        <w:t>Woher kommen die Fragen</w:t>
-      </w:r>
-      <w:proofErr w:type="gramStart"/>
-      <w:r>
-        <w:t>?:</w:t>
-      </w:r>
-      <w:proofErr w:type="gramEnd"/>
-    </w:p>
-    <w:p>
-      <w:r>
-        <w:t xml:space="preserve">Für eine große </w:t>
-      </w:r>
-      <w:proofErr w:type="gramStart"/>
-      <w:r>
-        <w:t>Mengen</w:t>
-      </w:r>
-      <w:proofErr w:type="gramEnd"/>
-      <w:r>
-        <w:t xml:space="preserve"> von Fragen, wie sie üblicherweise in einem Quiz existiert, bietet es sich an, diese in einer Datenbank festzuhalten und individuell abzufragen. Das Java-Paket JDBC (Java Database Connectivity), welches seit JDK 1.1 standardmäßig enthalten ist, biete</w:t>
-      </w:r>
-      <w:r>
-        <w:t>t hierbei die Möglichkeit, direkt aus einer Java-Anwendung auf eine Datenbank verschiedenster Hersteller zuzugreifen und diese sowohl zu verändern und auch Daten abzufragen. Dies würde sich sehr gut eignen, um effektiv die Fragen verwalten zu können. Außerdem kann so dem Nutzer relativ unkompliziert die Möglichkeit eingerichtet werden, neue Fragen hinzuzufügen (falls dies gewünscht ist)</w:t>
+        <w:t>Woher kommen die Fragen?:</w:t>
+      </w:r>
+    </w:p>
+    <w:p>
+      <w:r>
+        <w:t>Für eine große Mengen von Fragen, wie sie üblicherweise in einem Quiz existiert, bietet es sich an, diese in einer Datenbank festzuhalten und individuell abzufragen. Das Java-Paket JDBC (Java Database Connectivity), welches seit JDK 1.1 standardmäßig enthalten ist, biete</w:t>
+      </w:r>
+      <w:r>
+        <w:t xml:space="preserve">t hierbei die Möglichkeit, direkt aus einer Java-Anwendung auf eine Datenbank verschiedenster Hersteller </w:t>
+      </w:r>
+      <w:r>
+        <w:lastRenderedPageBreak/>
+        <w:t>zuzugreifen und diese sowohl zu verändern und auch Daten abzufragen. Dies würde sich sehr gut eignen, um effektiv die Fragen verwalten zu können. Außerdem kann so dem Nutzer relativ unkompliziert die Möglichkeit eingerichtet werden, neue Fragen hinzuzufügen (falls dies gewünscht ist)</w:t>
       </w:r>
     </w:p>
     <w:sectPr>
@@ -1851,6 +1825,231 @@
     </w:lvl>
   </w:abstractNum>
   <w:abstractNum w:abstractNumId="8">
+    <w:nsid w:val="760B5293"/>
+    <w:multiLevelType w:val="hybridMultilevel"/>
+    <w:tmpl w:val="CA12D3DC"/>
+    <w:lvl w:ilvl="0" w:tplc="9E2684EC">
+      <w:numFmt w:val="bullet"/>
+      <w:lvlText w:val="-"/>
+      <w:lvlJc w:val="left"/>
+      <w:pPr>
+        <w:ind w:left="720" w:hanging="360"/>
+      </w:pPr>
+      <w:rPr>
+        <w:rFonts w:ascii="Calibri" w:eastAsiaTheme="minorHAnsi" w:hAnsi="Calibri" w:cs="Calibri" w:hint="default"/>
+      </w:rPr>
+    </w:lvl>
+    <w:lvl w:ilvl="1" w:tplc="04070003" w:tentative="1">
+      <w:start w:val="1"/>
+      <w:numFmt w:val="bullet"/>
+      <w:lvlText w:val="o"/>
+      <w:lvlJc w:val="left"/>
+      <w:pPr>
+        <w:ind w:left="1440" w:hanging="360"/>
+      </w:pPr>
+      <w:rPr>
+        <w:rFonts w:ascii="Courier New" w:hAnsi="Courier New" w:cs="Courier New" w:hint="default"/>
+      </w:rPr>
+    </w:lvl>
+    <w:lvl w:ilvl="2" w:tplc="04070005" w:tentative="1">
+      <w:start w:val="1"/>
+      <w:numFmt w:val="bullet"/>
+      <w:lvlText w:val=""/>
+      <w:lvlJc w:val="left"/>
+      <w:pPr>
+        <w:ind w:left="2160" w:hanging="360"/>
+      </w:pPr>
+      <w:rPr>
+        <w:rFonts w:ascii="Wingdings" w:hAnsi="Wingdings" w:hint="default"/>
+      </w:rPr>
+    </w:lvl>
+    <w:lvl w:ilvl="3" w:tplc="04070001" w:tentative="1">
+      <w:start w:val="1"/>
+      <w:numFmt w:val="bullet"/>
+      <w:lvlText w:val=""/>
+      <w:lvlJc w:val="left"/>
+      <w:pPr>
+        <w:ind w:left="2880" w:hanging="360"/>
+      </w:pPr>
+      <w:rPr>
+        <w:rFonts w:ascii="Symbol" w:hAnsi="Symbol" w:hint="default"/>
+      </w:rPr>
+    </w:lvl>
+    <w:lvl w:ilvl="4" w:tplc="04070003" w:tentative="1">
+      <w:start w:val="1"/>
+      <w:numFmt w:val="bullet"/>
+      <w:lvlText w:val="o"/>
+      <w:lvlJc w:val="left"/>
+      <w:pPr>
+        <w:ind w:left="3600" w:hanging="360"/>
+      </w:pPr>
+      <w:rPr>
+        <w:rFonts w:ascii="Courier New" w:hAnsi="Courier New" w:cs="Courier New" w:hint="default"/>
+      </w:rPr>
+    </w:lvl>
+    <w:lvl w:ilvl="5" w:tplc="04070005" w:tentative="1">
+      <w:start w:val="1"/>
+      <w:numFmt w:val="bullet"/>
+      <w:lvlText w:val=""/>
+      <w:lvlJc w:val="left"/>
+      <w:pPr>
+        <w:ind w:left="4320" w:hanging="360"/>
+      </w:pPr>
+      <w:rPr>
+        <w:rFonts w:ascii="Wingdings" w:hAnsi="Wingdings" w:hint="default"/>
+      </w:rPr>
+    </w:lvl>
+    <w:lvl w:ilvl="6" w:tplc="04070001" w:tentative="1">
+      <w:start w:val="1"/>
+      <w:numFmt w:val="bullet"/>
+      <w:lvlText w:val=""/>
+      <w:lvlJc w:val="left"/>
+      <w:pPr>
+        <w:ind w:left="5040" w:hanging="360"/>
+      </w:pPr>
+      <w:rPr>
+        <w:rFonts w:ascii="Symbol" w:hAnsi="Symbol" w:hint="default"/>
+      </w:rPr>
+    </w:lvl>
+    <w:lvl w:ilvl="7" w:tplc="04070003" w:tentative="1">
+      <w:start w:val="1"/>
+      <w:numFmt w:val="bullet"/>
+      <w:lvlText w:val="o"/>
+      <w:lvlJc w:val="left"/>
+      <w:pPr>
+        <w:ind w:left="5760" w:hanging="360"/>
+      </w:pPr>
+      <w:rPr>
+        <w:rFonts w:ascii="Courier New" w:hAnsi="Courier New" w:cs="Courier New" w:hint="default"/>
+      </w:rPr>
+    </w:lvl>
+    <w:lvl w:ilvl="8" w:tplc="04070005" w:tentative="1">
+      <w:start w:val="1"/>
+      <w:numFmt w:val="bullet"/>
+      <w:lvlText w:val=""/>
+      <w:lvlJc w:val="left"/>
+      <w:pPr>
+        <w:ind w:left="6480" w:hanging="360"/>
+      </w:pPr>
+      <w:rPr>
+        <w:rFonts w:ascii="Wingdings" w:hAnsi="Wingdings" w:hint="default"/>
+      </w:rPr>
+    </w:lvl>
+  </w:abstractNum>
+  <w:abstractNum w:abstractNumId="9">
+    <w:nsid w:val="77747A04"/>
+    <w:multiLevelType w:val="hybridMultilevel"/>
+    <w:tmpl w:val="992E13BA"/>
+    <w:lvl w:ilvl="0" w:tplc="04070001">
+      <w:start w:val="1"/>
+      <w:numFmt w:val="bullet"/>
+      <w:lvlText w:val=""/>
+      <w:lvlJc w:val="left"/>
+      <w:pPr>
+        <w:ind w:left="1425" w:hanging="360"/>
+      </w:pPr>
+      <w:rPr>
+        <w:rFonts w:ascii="Symbol" w:hAnsi="Symbol" w:hint="default"/>
+      </w:rPr>
+    </w:lvl>
+    <w:lvl w:ilvl="1" w:tplc="04070003" w:tentative="1">
+      <w:start w:val="1"/>
+      <w:numFmt w:val="bullet"/>
+      <w:lvlText w:val="o"/>
+      <w:lvlJc w:val="left"/>
+      <w:pPr>
+        <w:ind w:left="2145" w:hanging="360"/>
+      </w:pPr>
+      <w:rPr>
+        <w:rFonts w:ascii="Courier New" w:hAnsi="Courier New" w:cs="Courier New" w:hint="default"/>
+      </w:rPr>
+    </w:lvl>
+    <w:lvl w:ilvl="2" w:tplc="04070005" w:tentative="1">
+      <w:start w:val="1"/>
+      <w:numFmt w:val="bullet"/>
+      <w:lvlText w:val=""/>
+      <w:lvlJc w:val="left"/>
+      <w:pPr>
+        <w:ind w:left="2865" w:hanging="360"/>
+      </w:pPr>
+      <w:rPr>
+        <w:rFonts w:ascii="Wingdings" w:hAnsi="Wingdings" w:hint="default"/>
+      </w:rPr>
+    </w:lvl>
+    <w:lvl w:ilvl="3" w:tplc="04070001" w:tentative="1">
+      <w:start w:val="1"/>
+      <w:numFmt w:val="bullet"/>
+      <w:lvlText w:val=""/>
+      <w:lvlJc w:val="left"/>
+      <w:pPr>
+        <w:ind w:left="3585" w:hanging="360"/>
+      </w:pPr>
+      <w:rPr>
+        <w:rFonts w:ascii="Symbol" w:hAnsi="Symbol" w:hint="default"/>
+      </w:rPr>
+    </w:lvl>
+    <w:lvl w:ilvl="4" w:tplc="04070003" w:tentative="1">
+      <w:start w:val="1"/>
+      <w:numFmt w:val="bullet"/>
+      <w:lvlText w:val="o"/>
+      <w:lvlJc w:val="left"/>
+      <w:pPr>
+        <w:ind w:left="4305" w:hanging="360"/>
+      </w:pPr>
+      <w:rPr>
+        <w:rFonts w:ascii="Courier New" w:hAnsi="Courier New" w:cs="Courier New" w:hint="default"/>
+      </w:rPr>
+    </w:lvl>
+    <w:lvl w:ilvl="5" w:tplc="04070005" w:tentative="1">
+      <w:start w:val="1"/>
+      <w:numFmt w:val="bullet"/>
+      <w:lvlText w:val=""/>
+      <w:lvlJc w:val="left"/>
+      <w:pPr>
+        <w:ind w:left="5025" w:hanging="360"/>
+      </w:pPr>
+      <w:rPr>
+        <w:rFonts w:ascii="Wingdings" w:hAnsi="Wingdings" w:hint="default"/>
+      </w:rPr>
+    </w:lvl>
+    <w:lvl w:ilvl="6" w:tplc="04070001" w:tentative="1">
+      <w:start w:val="1"/>
+      <w:numFmt w:val="bullet"/>
+      <w:lvlText w:val=""/>
+      <w:lvlJc w:val="left"/>
+      <w:pPr>
+        <w:ind w:left="5745" w:hanging="360"/>
+      </w:pPr>
+      <w:rPr>
+        <w:rFonts w:ascii="Symbol" w:hAnsi="Symbol" w:hint="default"/>
+      </w:rPr>
+    </w:lvl>
+    <w:lvl w:ilvl="7" w:tplc="04070003" w:tentative="1">
+      <w:start w:val="1"/>
+      <w:numFmt w:val="bullet"/>
+      <w:lvlText w:val="o"/>
+      <w:lvlJc w:val="left"/>
+      <w:pPr>
+        <w:ind w:left="6465" w:hanging="360"/>
+      </w:pPr>
+      <w:rPr>
+        <w:rFonts w:ascii="Courier New" w:hAnsi="Courier New" w:cs="Courier New" w:hint="default"/>
+      </w:rPr>
+    </w:lvl>
+    <w:lvl w:ilvl="8" w:tplc="04070005" w:tentative="1">
+      <w:start w:val="1"/>
+      <w:numFmt w:val="bullet"/>
+      <w:lvlText w:val=""/>
+      <w:lvlJc w:val="left"/>
+      <w:pPr>
+        <w:ind w:left="7185" w:hanging="360"/>
+      </w:pPr>
+      <w:rPr>
+        <w:rFonts w:ascii="Wingdings" w:hAnsi="Wingdings" w:hint="default"/>
+      </w:rPr>
+    </w:lvl>
+  </w:abstractNum>
+  <w:abstractNum w:abstractNumId="10">
     <w:nsid w:val="77D62504"/>
     <w:multiLevelType w:val="hybridMultilevel"/>
     <w:tmpl w:val="AD02CF9A"/>
@@ -1963,7 +2162,7 @@
       </w:rPr>
     </w:lvl>
   </w:abstractNum>
-  <w:abstractNum w:abstractNumId="9">
+  <w:abstractNum w:abstractNumId="11">
     <w:nsid w:val="795C2331"/>
     <w:multiLevelType w:val="hybridMultilevel"/>
     <w:tmpl w:val="ABE277EE"/>
@@ -2086,7 +2285,7 @@
     <w:abstractNumId w:val="2"/>
   </w:num>
   <w:num w:numId="4">
-    <w:abstractNumId w:val="9"/>
+    <w:abstractNumId w:val="11"/>
   </w:num>
   <w:num w:numId="5">
     <w:abstractNumId w:val="5"/>
@@ -2098,13 +2297,19 @@
     <w:abstractNumId w:val="7"/>
   </w:num>
   <w:num w:numId="8">
-    <w:abstractNumId w:val="8"/>
+    <w:abstractNumId w:val="10"/>
   </w:num>
   <w:num w:numId="9">
     <w:abstractNumId w:val="6"/>
   </w:num>
   <w:num w:numId="10">
     <w:abstractNumId w:val="1"/>
+  </w:num>
+  <w:num w:numId="11">
+    <w:abstractNumId w:val="9"/>
+  </w:num>
+  <w:num w:numId="12">
+    <w:abstractNumId w:val="8"/>
   </w:num>
 </w:numbering>
 </file>
@@ -3006,7 +3211,7 @@
   <a:extraClrSchemeLst/>
   <a:extLst>
     <a:ext uri="{05A4C25C-085E-4340-85A3-A5531E510DB2}">
-      <thm15:themeFamily xmlns:thm15="http://schemas.microsoft.com/office/thememl/2012/main" xmlns="" name="Office Theme" id="{62F939B6-93AF-4DB8-9C6B-D6C7DFDC589F}" vid="{4A3C46E8-61CC-4603-A589-7422A47A8E4A}"/>
+      <thm15:themeFamily xmlns="" xmlns:thm15="http://schemas.microsoft.com/office/thememl/2012/main" name="Office Theme" id="{62F939B6-93AF-4DB8-9C6B-D6C7DFDC589F}" vid="{4A3C46E8-61CC-4603-A589-7422A47A8E4A}"/>
     </a:ext>
   </a:extLst>
 </a:theme>

</xml_diff>